<commit_message>
Coninue, refactor & design Documentation.docx
</commit_message>
<xml_diff>
--- a/documentation/Documentation.docx
+++ b/documentation/Documentation.docx
@@ -1,10 +1,97 @@
 
 <file path=word/document.xml><?xml version="1.0" encoding="utf-8"?>
-<w:document xmlns:wpc="http://schemas.microsoft.com/office/word/2010/wordprocessingCanvas" xmlns:cx="http://schemas.microsoft.com/office/drawing/2014/chartex" xmlns:cx1="http://schemas.microsoft.com/office/drawing/2015/9/8/chartex" xmlns:cx2="http://schemas.microsoft.com/office/drawing/2015/10/21/chartex" xmlns:cx3="http://schemas.microsoft.com/office/drawing/2016/5/9/chartex" xmlns:cx4="http://schemas.microsoft.com/office/drawing/2016/5/10/chartex" xmlns:cx5="http://schemas.microsoft.com/office/drawing/2016/5/11/chartex" xmlns:cx6="http://schemas.microsoft.com/office/drawing/2016/5/12/chartex" xmlns:cx7="http://schemas.microsoft.com/office/drawing/2016/5/13/chartex" xmlns:cx8="http://schemas.microsoft.com/office/drawing/2016/5/14/chartex" xmlns:mc="http://schemas.openxmlformats.org/markup-compatibility/2006" xmlns:aink="http://schemas.microsoft.com/office/drawing/2016/ink" xmlns:am3d="http://schemas.microsoft.com/office/drawing/2017/model3d" xmlns:o="urn:schemas-microsoft-com:office:office" xmlns:oel="http://schemas.microsoft.com/office/2019/extlst" xmlns:r="http://schemas.openxmlformats.org/officeDocument/2006/relationships" xmlns:m="http://schemas.openxmlformats.org/officeDocument/2006/math" xmlns:v="urn:schemas-microsoft-com:vml" xmlns:wp14="http://schemas.microsoft.com/office/word/2010/wordprocessingDrawing" xmlns:wp="http://schemas.openxmlformats.org/drawingml/2006/wordprocessingDrawing" xmlns:w10="urn:schemas-microsoft-com:office:word" xmlns:w="http://schemas.openxmlformats.org/wordprocessingml/2006/main" xmlns:w14="http://schemas.microsoft.com/office/word/2010/wordml" xmlns:w15="http://schemas.microsoft.com/office/word/2012/wordml" xmlns:w16cex="http://schemas.microsoft.com/office/word/2018/wordml/cex" xmlns:w16cid="http://schemas.microsoft.com/office/word/2016/wordml/cid" xmlns:w16="http://schemas.microsoft.com/office/word/2018/wordml" xmlns:w16sdtdh="http://schemas.microsoft.com/office/word/2020/wordml/sdtdatahash" xmlns:w16se="http://schemas.microsoft.com/office/word/2015/wordml/symex" xmlns:wpg="http://schemas.microsoft.com/office/word/2010/wordprocessingGroup" xmlns:wpi="http://schemas.microsoft.com/office/word/2010/wordprocessingInk" xmlns:wne="http://schemas.microsoft.com/office/word/2006/wordml" xmlns:wps="http://schemas.microsoft.com/office/word/2010/wordprocessingShape" mc:Ignorable="w14 w15 w16se w16cid w16 w16cex w16sdtdh wp14">
+<w:document xmlns:wpc="http://schemas.microsoft.com/office/word/2010/wordprocessingCanvas" xmlns:cx="http://schemas.microsoft.com/office/drawing/2014/chartex" xmlns:cx1="http://schemas.microsoft.com/office/drawing/2015/9/8/chartex" xmlns:mc="http://schemas.openxmlformats.org/markup-compatibility/2006" xmlns:o="urn:schemas-microsoft-com:office:office" xmlns:r="http://schemas.openxmlformats.org/officeDocument/2006/relationships" xmlns:m="http://schemas.openxmlformats.org/officeDocument/2006/math" xmlns:v="urn:schemas-microsoft-com:vml" xmlns:wp14="http://schemas.microsoft.com/office/word/2010/wordprocessingDrawing" xmlns:wp="http://schemas.openxmlformats.org/drawingml/2006/wordprocessingDrawing" xmlns:w10="urn:schemas-microsoft-com:office:word" xmlns:w="http://schemas.openxmlformats.org/wordprocessingml/2006/main" xmlns:w14="http://schemas.microsoft.com/office/word/2010/wordml" xmlns:w15="http://schemas.microsoft.com/office/word/2012/wordml" xmlns:w16se="http://schemas.microsoft.com/office/word/2015/wordml/symex" xmlns:wpg="http://schemas.microsoft.com/office/word/2010/wordprocessingGroup" xmlns:wpi="http://schemas.microsoft.com/office/word/2010/wordprocessingInk" xmlns:wne="http://schemas.microsoft.com/office/word/2006/wordml" xmlns:wps="http://schemas.microsoft.com/office/word/2010/wordprocessingShape" mc:Ignorable="w14 w15 w16se wp14">
   <w:body>
     <w:p>
       <w:pPr>
-        <w:jc w:val="center"/>
+        <w:jc w:val="right"/>
+        <w:rPr>
+          <w:rFonts w:ascii="CircularXX Light" w:hAnsi="CircularXX Light" w:cs="CircularXX Light"/>
+          <w:sz w:val="56"/>
+          <w:szCs w:val="72"/>
+        </w:rPr>
+      </w:pPr>
+      <w:r>
+        <w:rPr>
+          <w:rFonts w:ascii="CircularXX Light" w:hAnsi="CircularXX Light" w:cs="CircularXX Light"/>
+          <w:sz w:val="56"/>
+          <w:szCs w:val="72"/>
+        </w:rPr>
+        <w:t>20.06.2022</w:t>
+      </w:r>
+    </w:p>
+    <w:p>
+      <w:pPr>
+        <w:rPr>
+          <w:rFonts w:ascii="CircularXX Light" w:hAnsi="CircularXX Light" w:cs="CircularXX Light"/>
+          <w:sz w:val="144"/>
+          <w:szCs w:val="72"/>
+        </w:rPr>
+      </w:pPr>
+    </w:p>
+    <w:p>
+      <w:pPr>
+        <w:rPr>
+          <w:rFonts w:ascii="CircularXX Light" w:hAnsi="CircularXX Light" w:cs="CircularXX Light"/>
+          <w:sz w:val="144"/>
+          <w:szCs w:val="72"/>
+        </w:rPr>
+      </w:pPr>
+    </w:p>
+    <w:p>
+      <w:pPr>
+        <w:rPr>
+          <w:rFonts w:ascii="CircularXX Light" w:hAnsi="CircularXX Light" w:cs="CircularXX Light"/>
+          <w:b/>
+          <w:sz w:val="144"/>
+          <w:szCs w:val="72"/>
+        </w:rPr>
+      </w:pPr>
+      <w:proofErr w:type="spellStart"/>
+      <w:r>
+        <w:rPr>
+          <w:rFonts w:ascii="CircularXX Light" w:hAnsi="CircularXX Light" w:cs="CircularXX Light"/>
+          <w:b/>
+          <w:sz w:val="144"/>
+          <w:szCs w:val="72"/>
+        </w:rPr>
+        <w:t>CodeSnipper</w:t>
+      </w:r>
+      <w:proofErr w:type="spellEnd"/>
+    </w:p>
+    <w:p>
+      <w:pPr>
+        <w:rPr>
+          <w:rFonts w:ascii="CircularXX Light" w:hAnsi="CircularXX Light" w:cs="CircularXX Light"/>
+          <w:sz w:val="144"/>
+          <w:szCs w:val="72"/>
+        </w:rPr>
+      </w:pPr>
+      <w:r>
+        <w:rPr>
+          <w:rFonts w:ascii="CircularXX Light" w:hAnsi="CircularXX Light" w:cs="CircularXX Light"/>
+          <w:sz w:val="144"/>
+          <w:szCs w:val="72"/>
+        </w:rPr>
+        <w:t>M151</w:t>
+      </w:r>
+    </w:p>
+    <w:p>
+      <w:pPr>
+        <w:rPr>
+          <w:rFonts w:ascii="CircularXX Light" w:hAnsi="CircularXX Light" w:cs="CircularXX Light"/>
+          <w:sz w:val="144"/>
+          <w:szCs w:val="72"/>
+        </w:rPr>
+      </w:pPr>
+    </w:p>
+    <w:p>
+      <w:pPr>
+        <w:pStyle w:val="ListParagraph"/>
+        <w:numPr>
+          <w:ilvl w:val="0"/>
+          <w:numId w:val="4"/>
+        </w:numPr>
         <w:rPr>
           <w:rFonts w:ascii="CircularXX Light" w:hAnsi="CircularXX Light" w:cs="CircularXX Light"/>
           <w:sz w:val="72"/>
@@ -17,18 +104,47 @@
           <w:sz w:val="72"/>
           <w:szCs w:val="72"/>
         </w:rPr>
-        <w:t>M151_CodeSnipper</w:t>
-      </w:r>
-    </w:p>
-    <w:p>
-      <w:pPr>
-        <w:jc w:val="center"/>
+        <w:t>Arnold Tim</w:t>
+      </w:r>
+    </w:p>
+    <w:p>
+      <w:pPr>
+        <w:pStyle w:val="ListParagraph"/>
+        <w:numPr>
+          <w:ilvl w:val="0"/>
+          <w:numId w:val="4"/>
+        </w:numPr>
         <w:rPr>
           <w:rFonts w:ascii="CircularXX Light" w:hAnsi="CircularXX Light" w:cs="CircularXX Light"/>
           <w:sz w:val="72"/>
           <w:szCs w:val="72"/>
         </w:rPr>
       </w:pPr>
+      <w:r>
+        <w:rPr>
+          <w:rFonts w:ascii="CircularXX Light" w:hAnsi="CircularXX Light" w:cs="CircularXX Light"/>
+          <w:sz w:val="72"/>
+          <w:szCs w:val="72"/>
+        </w:rPr>
+        <w:t>Eugster Andrin</w:t>
+      </w:r>
+    </w:p>
+    <w:p>
+      <w:pPr>
+        <w:rPr>
+          <w:rFonts w:ascii="CircularXX Light" w:hAnsi="CircularXX Light" w:cs="CircularXX Light"/>
+          <w:sz w:val="72"/>
+          <w:szCs w:val="72"/>
+        </w:rPr>
+      </w:pPr>
+      <w:r>
+        <w:rPr>
+          <w:rFonts w:ascii="CircularXX Light" w:hAnsi="CircularXX Light" w:cs="CircularXX Light"/>
+          <w:sz w:val="72"/>
+          <w:szCs w:val="72"/>
+        </w:rPr>
+        <w:br w:type="page"/>
+      </w:r>
     </w:p>
     <w:sdt>
       <w:sdtPr>
@@ -54,7 +170,7 @@
       <w:sdtContent>
         <w:p>
           <w:pPr>
-            <w:pStyle w:val="Inhaltsverzeichnisberschrift"/>
+            <w:pStyle w:val="TOCHeading"/>
             <w:rPr>
               <w:rFonts w:ascii="CircularXX Light" w:hAnsi="CircularXX Light" w:cs="CircularXX Light"/>
             </w:rPr>
@@ -68,14 +184,14 @@
         </w:p>
         <w:p>
           <w:pPr>
-            <w:pStyle w:val="Verzeichnis1"/>
+            <w:pStyle w:val="TOC1"/>
             <w:tabs>
               <w:tab w:val="right" w:leader="dot" w:pos="9062"/>
             </w:tabs>
             <w:rPr>
               <w:rFonts w:eastAsiaTheme="minorEastAsia"/>
               <w:noProof/>
-              <w:lang w:eastAsia="de-CH"/>
+              <w:lang w:val="en-US"/>
             </w:rPr>
           </w:pPr>
           <w:r>
@@ -96,7 +212,7 @@
             </w:rPr>
             <w:fldChar w:fldCharType="separate"/>
           </w:r>
-          <w:hyperlink w:anchor="_Toc106627501" w:history="1">
+          <w:hyperlink w:anchor="_Toc106630453" w:history="1">
             <w:r>
               <w:rPr>
                 <w:rStyle w:val="Hyperlink"/>
@@ -124,7 +240,7 @@
                 <w:noProof/>
                 <w:webHidden/>
               </w:rPr>
-              <w:instrText xml:space="preserve"> PAGEREF _Toc106627501 \h </w:instrText>
+              <w:instrText xml:space="preserve"> PAGEREF _Toc106630453 \h </w:instrText>
             </w:r>
             <w:r>
               <w:rPr>
@@ -144,7 +260,7 @@
                 <w:noProof/>
                 <w:webHidden/>
               </w:rPr>
-              <w:t>2</w:t>
+              <w:t>3</w:t>
             </w:r>
             <w:r>
               <w:rPr>
@@ -157,17 +273,17 @@
         </w:p>
         <w:p>
           <w:pPr>
-            <w:pStyle w:val="Verzeichnis1"/>
+            <w:pStyle w:val="TOC1"/>
             <w:tabs>
               <w:tab w:val="right" w:leader="dot" w:pos="9062"/>
             </w:tabs>
             <w:rPr>
               <w:rFonts w:eastAsiaTheme="minorEastAsia"/>
               <w:noProof/>
-              <w:lang w:eastAsia="de-CH"/>
+              <w:lang w:val="en-US"/>
             </w:rPr>
           </w:pPr>
-          <w:hyperlink w:anchor="_Toc106627502" w:history="1">
+          <w:hyperlink w:anchor="_Toc106630454" w:history="1">
             <w:r>
               <w:rPr>
                 <w:rStyle w:val="Hyperlink"/>
@@ -195,7 +311,7 @@
                 <w:noProof/>
                 <w:webHidden/>
               </w:rPr>
-              <w:instrText xml:space="preserve"> PAGEREF _Toc106627502 \h </w:instrText>
+              <w:instrText xml:space="preserve"> PAGEREF _Toc106630454 \h </w:instrText>
             </w:r>
             <w:r>
               <w:rPr>
@@ -215,7 +331,7 @@
                 <w:noProof/>
                 <w:webHidden/>
               </w:rPr>
-              <w:t>3</w:t>
+              <w:t>4</w:t>
             </w:r>
             <w:r>
               <w:rPr>
@@ -228,17 +344,17 @@
         </w:p>
         <w:p>
           <w:pPr>
-            <w:pStyle w:val="Verzeichnis2"/>
+            <w:pStyle w:val="TOC2"/>
             <w:tabs>
               <w:tab w:val="right" w:leader="dot" w:pos="9062"/>
             </w:tabs>
             <w:rPr>
               <w:rFonts w:eastAsiaTheme="minorEastAsia"/>
               <w:noProof/>
-              <w:lang w:eastAsia="de-CH"/>
+              <w:lang w:val="en-US"/>
             </w:rPr>
           </w:pPr>
-          <w:hyperlink w:anchor="_Toc106627503" w:history="1">
+          <w:hyperlink w:anchor="_Toc106630455" w:history="1">
             <w:r>
               <w:rPr>
                 <w:rStyle w:val="Hyperlink"/>
@@ -266,7 +382,7 @@
                 <w:noProof/>
                 <w:webHidden/>
               </w:rPr>
-              <w:instrText xml:space="preserve"> PAGEREF _Toc106627503 \h </w:instrText>
+              <w:instrText xml:space="preserve"> PAGEREF _Toc106630455 \h </w:instrText>
             </w:r>
             <w:r>
               <w:rPr>
@@ -286,7 +402,7 @@
                 <w:noProof/>
                 <w:webHidden/>
               </w:rPr>
-              <w:t>3</w:t>
+              <w:t>4</w:t>
             </w:r>
             <w:r>
               <w:rPr>
@@ -299,17 +415,17 @@
         </w:p>
         <w:p>
           <w:pPr>
-            <w:pStyle w:val="Verzeichnis2"/>
+            <w:pStyle w:val="TOC2"/>
             <w:tabs>
               <w:tab w:val="right" w:leader="dot" w:pos="9062"/>
             </w:tabs>
             <w:rPr>
               <w:rFonts w:eastAsiaTheme="minorEastAsia"/>
               <w:noProof/>
-              <w:lang w:eastAsia="de-CH"/>
+              <w:lang w:val="en-US"/>
             </w:rPr>
           </w:pPr>
-          <w:hyperlink w:anchor="_Toc106627504" w:history="1">
+          <w:hyperlink w:anchor="_Toc106630456" w:history="1">
             <w:r>
               <w:rPr>
                 <w:rStyle w:val="Hyperlink"/>
@@ -337,7 +453,7 @@
                 <w:noProof/>
                 <w:webHidden/>
               </w:rPr>
-              <w:instrText xml:space="preserve"> PAGEREF _Toc106627504 \h </w:instrText>
+              <w:instrText xml:space="preserve"> PAGEREF _Toc106630456 \h </w:instrText>
             </w:r>
             <w:r>
               <w:rPr>
@@ -357,7 +473,7 @@
                 <w:noProof/>
                 <w:webHidden/>
               </w:rPr>
-              <w:t>3</w:t>
+              <w:t>4</w:t>
             </w:r>
             <w:r>
               <w:rPr>
@@ -370,17 +486,17 @@
         </w:p>
         <w:p>
           <w:pPr>
-            <w:pStyle w:val="Verzeichnis3"/>
+            <w:pStyle w:val="TOC3"/>
             <w:tabs>
               <w:tab w:val="right" w:leader="dot" w:pos="9062"/>
             </w:tabs>
             <w:rPr>
               <w:rFonts w:eastAsiaTheme="minorEastAsia"/>
               <w:noProof/>
-              <w:lang w:eastAsia="de-CH"/>
+              <w:lang w:val="en-US"/>
             </w:rPr>
           </w:pPr>
-          <w:hyperlink w:anchor="_Toc106627505" w:history="1">
+          <w:hyperlink w:anchor="_Toc106630457" w:history="1">
             <w:r>
               <w:rPr>
                 <w:rStyle w:val="Hyperlink"/>
@@ -408,7 +524,7 @@
                 <w:noProof/>
                 <w:webHidden/>
               </w:rPr>
-              <w:instrText xml:space="preserve"> PAGEREF _Toc106627505 \h </w:instrText>
+              <w:instrText xml:space="preserve"> PAGEREF _Toc106630457 \h </w:instrText>
             </w:r>
             <w:r>
               <w:rPr>
@@ -428,7 +544,7 @@
                 <w:noProof/>
                 <w:webHidden/>
               </w:rPr>
-              <w:t>3</w:t>
+              <w:t>4</w:t>
             </w:r>
             <w:r>
               <w:rPr>
@@ -441,17 +557,17 @@
         </w:p>
         <w:p>
           <w:pPr>
-            <w:pStyle w:val="Verzeichnis3"/>
+            <w:pStyle w:val="TOC3"/>
             <w:tabs>
               <w:tab w:val="right" w:leader="dot" w:pos="9062"/>
             </w:tabs>
             <w:rPr>
               <w:rFonts w:eastAsiaTheme="minorEastAsia"/>
               <w:noProof/>
-              <w:lang w:eastAsia="de-CH"/>
+              <w:lang w:val="en-US"/>
             </w:rPr>
           </w:pPr>
-          <w:hyperlink w:anchor="_Toc106627506" w:history="1">
+          <w:hyperlink w:anchor="_Toc106630458" w:history="1">
             <w:r>
               <w:rPr>
                 <w:rStyle w:val="Hyperlink"/>
@@ -479,7 +595,7 @@
                 <w:noProof/>
                 <w:webHidden/>
               </w:rPr>
-              <w:instrText xml:space="preserve"> PAGEREF _Toc106627506 \h </w:instrText>
+              <w:instrText xml:space="preserve"> PAGEREF _Toc106630458 \h </w:instrText>
             </w:r>
             <w:r>
               <w:rPr>
@@ -499,7 +615,7 @@
                 <w:noProof/>
                 <w:webHidden/>
               </w:rPr>
-              <w:t>3</w:t>
+              <w:t>5</w:t>
             </w:r>
             <w:r>
               <w:rPr>
@@ -512,23 +628,22 @@
         </w:p>
         <w:p>
           <w:pPr>
-            <w:pStyle w:val="Verzeichnis3"/>
+            <w:pStyle w:val="TOC3"/>
             <w:tabs>
               <w:tab w:val="right" w:leader="dot" w:pos="9062"/>
             </w:tabs>
             <w:rPr>
               <w:rFonts w:eastAsiaTheme="minorEastAsia"/>
               <w:noProof/>
-              <w:lang w:eastAsia="de-CH"/>
+              <w:lang w:val="en-US"/>
             </w:rPr>
           </w:pPr>
-          <w:hyperlink w:anchor="_Toc106627507" w:history="1">
+          <w:hyperlink w:anchor="_Toc106630459" w:history="1">
             <w:r>
               <w:rPr>
                 <w:rStyle w:val="Hyperlink"/>
                 <w:rFonts w:ascii="CircularXX Light" w:hAnsi="CircularXX Light" w:cs="CircularXX Light"/>
                 <w:noProof/>
-                <w:lang w:val="en-US"/>
               </w:rPr>
               <w:t>Data Access Layer</w:t>
             </w:r>
@@ -551,7 +666,7 @@
                 <w:noProof/>
                 <w:webHidden/>
               </w:rPr>
-              <w:instrText xml:space="preserve"> PAGEREF _Toc106627507 \h </w:instrText>
+              <w:instrText xml:space="preserve"> PAGEREF _Toc106630459 \h </w:instrText>
             </w:r>
             <w:r>
               <w:rPr>
@@ -571,7 +686,7 @@
                 <w:noProof/>
                 <w:webHidden/>
               </w:rPr>
-              <w:t>4</w:t>
+              <w:t>5</w:t>
             </w:r>
             <w:r>
               <w:rPr>
@@ -584,17 +699,17 @@
         </w:p>
         <w:p>
           <w:pPr>
-            <w:pStyle w:val="Verzeichnis3"/>
+            <w:pStyle w:val="TOC3"/>
             <w:tabs>
               <w:tab w:val="right" w:leader="dot" w:pos="9062"/>
             </w:tabs>
             <w:rPr>
               <w:rFonts w:eastAsiaTheme="minorEastAsia"/>
               <w:noProof/>
-              <w:lang w:eastAsia="de-CH"/>
+              <w:lang w:val="en-US"/>
             </w:rPr>
           </w:pPr>
-          <w:hyperlink w:anchor="_Toc106627508" w:history="1">
+          <w:hyperlink w:anchor="_Toc106630460" w:history="1">
             <w:r>
               <w:rPr>
                 <w:rStyle w:val="Hyperlink"/>
@@ -622,7 +737,7 @@
                 <w:noProof/>
                 <w:webHidden/>
               </w:rPr>
-              <w:instrText xml:space="preserve"> PAGEREF _Toc106627508 \h </w:instrText>
+              <w:instrText xml:space="preserve"> PAGEREF _Toc106630460 \h </w:instrText>
             </w:r>
             <w:r>
               <w:rPr>
@@ -642,7 +757,7 @@
                 <w:noProof/>
                 <w:webHidden/>
               </w:rPr>
-              <w:t>4</w:t>
+              <w:t>5</w:t>
             </w:r>
             <w:r>
               <w:rPr>
@@ -655,17 +770,17 @@
         </w:p>
         <w:p>
           <w:pPr>
-            <w:pStyle w:val="Verzeichnis2"/>
+            <w:pStyle w:val="TOC2"/>
             <w:tabs>
               <w:tab w:val="right" w:leader="dot" w:pos="9062"/>
             </w:tabs>
             <w:rPr>
               <w:rFonts w:eastAsiaTheme="minorEastAsia"/>
               <w:noProof/>
-              <w:lang w:eastAsia="de-CH"/>
+              <w:lang w:val="en-US"/>
             </w:rPr>
           </w:pPr>
-          <w:hyperlink w:anchor="_Toc106627509" w:history="1">
+          <w:hyperlink w:anchor="_Toc106630461" w:history="1">
             <w:r>
               <w:rPr>
                 <w:rStyle w:val="Hyperlink"/>
@@ -693,7 +808,7 @@
                 <w:noProof/>
                 <w:webHidden/>
               </w:rPr>
-              <w:instrText xml:space="preserve"> PAGEREF _Toc106627509 \h </w:instrText>
+              <w:instrText xml:space="preserve"> PAGEREF _Toc106630461 \h </w:instrText>
             </w:r>
             <w:r>
               <w:rPr>
@@ -713,7 +828,7 @@
                 <w:noProof/>
                 <w:webHidden/>
               </w:rPr>
-              <w:t>4</w:t>
+              <w:t>5</w:t>
             </w:r>
             <w:r>
               <w:rPr>
@@ -726,17 +841,17 @@
         </w:p>
         <w:p>
           <w:pPr>
-            <w:pStyle w:val="Verzeichnis2"/>
+            <w:pStyle w:val="TOC2"/>
             <w:tabs>
               <w:tab w:val="right" w:leader="dot" w:pos="9062"/>
             </w:tabs>
             <w:rPr>
               <w:rFonts w:eastAsiaTheme="minorEastAsia"/>
               <w:noProof/>
-              <w:lang w:eastAsia="de-CH"/>
+              <w:lang w:val="en-US"/>
             </w:rPr>
           </w:pPr>
-          <w:hyperlink w:anchor="_Toc106627510" w:history="1">
+          <w:hyperlink w:anchor="_Toc106630462" w:history="1">
             <w:r>
               <w:rPr>
                 <w:rStyle w:val="Hyperlink"/>
@@ -764,7 +879,7 @@
                 <w:noProof/>
                 <w:webHidden/>
               </w:rPr>
-              <w:instrText xml:space="preserve"> PAGEREF _Toc106627510 \h </w:instrText>
+              <w:instrText xml:space="preserve"> PAGEREF _Toc106630462 \h </w:instrText>
             </w:r>
             <w:r>
               <w:rPr>
@@ -784,7 +899,7 @@
                 <w:noProof/>
                 <w:webHidden/>
               </w:rPr>
-              <w:t>4</w:t>
+              <w:t>5</w:t>
             </w:r>
             <w:r>
               <w:rPr>
@@ -797,17 +912,17 @@
         </w:p>
         <w:p>
           <w:pPr>
-            <w:pStyle w:val="Verzeichnis2"/>
+            <w:pStyle w:val="TOC2"/>
             <w:tabs>
               <w:tab w:val="right" w:leader="dot" w:pos="9062"/>
             </w:tabs>
             <w:rPr>
               <w:rFonts w:eastAsiaTheme="minorEastAsia"/>
               <w:noProof/>
-              <w:lang w:eastAsia="de-CH"/>
+              <w:lang w:val="en-US"/>
             </w:rPr>
           </w:pPr>
-          <w:hyperlink w:anchor="_Toc106627511" w:history="1">
+          <w:hyperlink w:anchor="_Toc106630463" w:history="1">
             <w:r>
               <w:rPr>
                 <w:rStyle w:val="Hyperlink"/>
@@ -835,7 +950,7 @@
                 <w:noProof/>
                 <w:webHidden/>
               </w:rPr>
-              <w:instrText xml:space="preserve"> PAGEREF _Toc106627511 \h </w:instrText>
+              <w:instrText xml:space="preserve"> PAGEREF _Toc106630463 \h </w:instrText>
             </w:r>
             <w:r>
               <w:rPr>
@@ -855,7 +970,7 @@
                 <w:noProof/>
                 <w:webHidden/>
               </w:rPr>
-              <w:t>4</w:t>
+              <w:t>6</w:t>
             </w:r>
             <w:r>
               <w:rPr>
@@ -868,17 +983,17 @@
         </w:p>
         <w:p>
           <w:pPr>
-            <w:pStyle w:val="Verzeichnis1"/>
+            <w:pStyle w:val="TOC1"/>
             <w:tabs>
               <w:tab w:val="right" w:leader="dot" w:pos="9062"/>
             </w:tabs>
             <w:rPr>
               <w:rFonts w:eastAsiaTheme="minorEastAsia"/>
               <w:noProof/>
-              <w:lang w:eastAsia="de-CH"/>
+              <w:lang w:val="en-US"/>
             </w:rPr>
           </w:pPr>
-          <w:hyperlink w:anchor="_Toc106627512" w:history="1">
+          <w:hyperlink w:anchor="_Toc106630464" w:history="1">
             <w:r>
               <w:rPr>
                 <w:rStyle w:val="Hyperlink"/>
@@ -906,7 +1021,7 @@
                 <w:noProof/>
                 <w:webHidden/>
               </w:rPr>
-              <w:instrText xml:space="preserve"> PAGEREF _Toc106627512 \h </w:instrText>
+              <w:instrText xml:space="preserve"> PAGEREF _Toc106630464 \h </w:instrText>
             </w:r>
             <w:r>
               <w:rPr>
@@ -926,7 +1041,7 @@
                 <w:noProof/>
                 <w:webHidden/>
               </w:rPr>
-              <w:t>5</w:t>
+              <w:t>6</w:t>
             </w:r>
             <w:r>
               <w:rPr>
@@ -939,33 +1054,24 @@
         </w:p>
         <w:p>
           <w:pPr>
-            <w:pStyle w:val="Verzeichnis1"/>
+            <w:pStyle w:val="TOC1"/>
             <w:tabs>
               <w:tab w:val="right" w:leader="dot" w:pos="9062"/>
             </w:tabs>
             <w:rPr>
               <w:rFonts w:eastAsiaTheme="minorEastAsia"/>
               <w:noProof/>
-              <w:lang w:eastAsia="de-CH"/>
+              <w:lang w:val="en-US"/>
             </w:rPr>
           </w:pPr>
-          <w:hyperlink w:anchor="_Toc106627513" w:history="1">
+          <w:hyperlink w:anchor="_Toc106630465" w:history="1">
             <w:r>
               <w:rPr>
                 <w:rStyle w:val="Hyperlink"/>
                 <w:rFonts w:ascii="CircularXX Light" w:hAnsi="CircularXX Light" w:cs="CircularXX Light"/>
                 <w:noProof/>
-                <w:lang w:val="en-US"/>
-              </w:rPr>
-              <w:t xml:space="preserve">Sicherheit </w:t>
-            </w:r>
-            <w:r>
-              <w:rPr>
-                <w:rStyle w:val="Hyperlink"/>
-                <w:rFonts w:ascii="CircularXX Light" w:hAnsi="CircularXX Light" w:cs="CircularXX Light"/>
-                <w:noProof/>
-              </w:rPr>
-              <w:t xml:space="preserve"> SQL Injection</w:t>
+              </w:rPr>
+              <w:t>Sicherheit</w:t>
             </w:r>
             <w:r>
               <w:rPr>
@@ -986,7 +1092,7 @@
                 <w:noProof/>
                 <w:webHidden/>
               </w:rPr>
-              <w:instrText xml:space="preserve"> PAGEREF _Toc106627513 \h </w:instrText>
+              <w:instrText xml:space="preserve"> PAGEREF _Toc106630465 \h </w:instrText>
             </w:r>
             <w:r>
               <w:rPr>
@@ -1006,7 +1112,7 @@
                 <w:noProof/>
                 <w:webHidden/>
               </w:rPr>
-              <w:t>5</w:t>
+              <w:t>7</w:t>
             </w:r>
             <w:r>
               <w:rPr>
@@ -1019,25 +1125,24 @@
         </w:p>
         <w:p>
           <w:pPr>
-            <w:pStyle w:val="Verzeichnis2"/>
+            <w:pStyle w:val="TOC1"/>
             <w:tabs>
               <w:tab w:val="right" w:leader="dot" w:pos="9062"/>
             </w:tabs>
             <w:rPr>
               <w:rFonts w:eastAsiaTheme="minorEastAsia"/>
               <w:noProof/>
-              <w:lang w:eastAsia="de-CH"/>
+              <w:lang w:val="en-US"/>
             </w:rPr>
           </w:pPr>
-          <w:hyperlink w:anchor="_Toc106627514" w:history="1">
+          <w:hyperlink w:anchor="_Toc106630466" w:history="1">
             <w:r>
               <w:rPr>
                 <w:rStyle w:val="Hyperlink"/>
                 <w:rFonts w:ascii="CircularXX Light" w:hAnsi="CircularXX Light" w:cs="CircularXX Light"/>
                 <w:noProof/>
-                <w:lang w:val="en-US"/>
-              </w:rPr>
-              <w:t>Cross Site Scripting</w:t>
+              </w:rPr>
+              <w:t>SQL Injection</w:t>
             </w:r>
             <w:r>
               <w:rPr>
@@ -1058,7 +1163,7 @@
                 <w:noProof/>
                 <w:webHidden/>
               </w:rPr>
-              <w:instrText xml:space="preserve"> PAGEREF _Toc106627514 \h </w:instrText>
+              <w:instrText xml:space="preserve"> PAGEREF _Toc106630466 \h </w:instrText>
             </w:r>
             <w:r>
               <w:rPr>
@@ -1078,7 +1183,7 @@
                 <w:noProof/>
                 <w:webHidden/>
               </w:rPr>
-              <w:t>5</w:t>
+              <w:t>7</w:t>
             </w:r>
             <w:r>
               <w:rPr>
@@ -1091,25 +1196,24 @@
         </w:p>
         <w:p>
           <w:pPr>
-            <w:pStyle w:val="Verzeichnis2"/>
+            <w:pStyle w:val="TOC2"/>
             <w:tabs>
               <w:tab w:val="right" w:leader="dot" w:pos="9062"/>
             </w:tabs>
             <w:rPr>
               <w:rFonts w:eastAsiaTheme="minorEastAsia"/>
               <w:noProof/>
-              <w:lang w:eastAsia="de-CH"/>
+              <w:lang w:val="en-US"/>
             </w:rPr>
           </w:pPr>
-          <w:hyperlink w:anchor="_Toc106627515" w:history="1">
+          <w:hyperlink w:anchor="_Toc106630467" w:history="1">
             <w:r>
               <w:rPr>
                 <w:rStyle w:val="Hyperlink"/>
                 <w:rFonts w:ascii="CircularXX Light" w:hAnsi="CircularXX Light" w:cs="CircularXX Light"/>
                 <w:noProof/>
-                <w:lang w:val="en-US"/>
-              </w:rPr>
-              <w:t>Directory Traversal</w:t>
+              </w:rPr>
+              <w:t>Cross Site Scripting</w:t>
             </w:r>
             <w:r>
               <w:rPr>
@@ -1130,7 +1234,7 @@
                 <w:noProof/>
                 <w:webHidden/>
               </w:rPr>
-              <w:instrText xml:space="preserve"> PAGEREF _Toc106627515 \h </w:instrText>
+              <w:instrText xml:space="preserve"> PAGEREF _Toc106630467 \h </w:instrText>
             </w:r>
             <w:r>
               <w:rPr>
@@ -1150,7 +1254,7 @@
                 <w:noProof/>
                 <w:webHidden/>
               </w:rPr>
-              <w:t>6</w:t>
+              <w:t>7</w:t>
             </w:r>
             <w:r>
               <w:rPr>
@@ -1163,25 +1267,24 @@
         </w:p>
         <w:p>
           <w:pPr>
-            <w:pStyle w:val="Verzeichnis2"/>
+            <w:pStyle w:val="TOC2"/>
             <w:tabs>
               <w:tab w:val="right" w:leader="dot" w:pos="9062"/>
             </w:tabs>
             <w:rPr>
               <w:rFonts w:eastAsiaTheme="minorEastAsia"/>
               <w:noProof/>
-              <w:lang w:eastAsia="de-CH"/>
+              <w:lang w:val="en-US"/>
             </w:rPr>
           </w:pPr>
-          <w:hyperlink w:anchor="_Toc106627516" w:history="1">
+          <w:hyperlink w:anchor="_Toc106630468" w:history="1">
             <w:r>
               <w:rPr>
                 <w:rStyle w:val="Hyperlink"/>
                 <w:rFonts w:ascii="CircularXX Light" w:hAnsi="CircularXX Light" w:cs="CircularXX Light"/>
                 <w:noProof/>
-                <w:lang w:val="en-US"/>
-              </w:rPr>
-              <w:t>DoS/DDoS</w:t>
+              </w:rPr>
+              <w:t>Directory Traversal</w:t>
             </w:r>
             <w:r>
               <w:rPr>
@@ -1202,7 +1305,7 @@
                 <w:noProof/>
                 <w:webHidden/>
               </w:rPr>
-              <w:instrText xml:space="preserve"> PAGEREF _Toc106627516 \h </w:instrText>
+              <w:instrText xml:space="preserve"> PAGEREF _Toc106630468 \h </w:instrText>
             </w:r>
             <w:r>
               <w:rPr>
@@ -1222,7 +1325,7 @@
                 <w:noProof/>
                 <w:webHidden/>
               </w:rPr>
-              <w:t>6</w:t>
+              <w:t>8</w:t>
             </w:r>
             <w:r>
               <w:rPr>
@@ -1235,24 +1338,24 @@
         </w:p>
         <w:p>
           <w:pPr>
-            <w:pStyle w:val="Verzeichnis2"/>
+            <w:pStyle w:val="TOC2"/>
             <w:tabs>
               <w:tab w:val="right" w:leader="dot" w:pos="9062"/>
             </w:tabs>
             <w:rPr>
               <w:rFonts w:eastAsiaTheme="minorEastAsia"/>
               <w:noProof/>
-              <w:lang w:eastAsia="de-CH"/>
+              <w:lang w:val="en-US"/>
             </w:rPr>
           </w:pPr>
-          <w:hyperlink w:anchor="_Toc106627517" w:history="1">
+          <w:hyperlink w:anchor="_Toc106630469" w:history="1">
             <w:r>
               <w:rPr>
                 <w:rStyle w:val="Hyperlink"/>
                 <w:rFonts w:ascii="CircularXX Light" w:hAnsi="CircularXX Light" w:cs="CircularXX Light"/>
                 <w:noProof/>
               </w:rPr>
-              <w:t>Man in the Middle</w:t>
+              <w:t>DoS/DDoS</w:t>
             </w:r>
             <w:r>
               <w:rPr>
@@ -1273,7 +1376,7 @@
                 <w:noProof/>
                 <w:webHidden/>
               </w:rPr>
-              <w:instrText xml:space="preserve"> PAGEREF _Toc106627517 \h </w:instrText>
+              <w:instrText xml:space="preserve"> PAGEREF _Toc106630469 \h </w:instrText>
             </w:r>
             <w:r>
               <w:rPr>
@@ -1293,7 +1396,7 @@
                 <w:noProof/>
                 <w:webHidden/>
               </w:rPr>
-              <w:t>6</w:t>
+              <w:t>8</w:t>
             </w:r>
             <w:r>
               <w:rPr>
@@ -1306,24 +1409,24 @@
         </w:p>
         <w:p>
           <w:pPr>
-            <w:pStyle w:val="Verzeichnis2"/>
+            <w:pStyle w:val="TOC2"/>
             <w:tabs>
               <w:tab w:val="right" w:leader="dot" w:pos="9062"/>
             </w:tabs>
             <w:rPr>
               <w:rFonts w:eastAsiaTheme="minorEastAsia"/>
               <w:noProof/>
-              <w:lang w:eastAsia="de-CH"/>
+              <w:lang w:val="en-US"/>
             </w:rPr>
           </w:pPr>
-          <w:hyperlink w:anchor="_Toc106627518" w:history="1">
+          <w:hyperlink w:anchor="_Toc106630470" w:history="1">
             <w:r>
               <w:rPr>
                 <w:rStyle w:val="Hyperlink"/>
                 <w:rFonts w:ascii="CircularXX Light" w:hAnsi="CircularXX Light" w:cs="CircularXX Light"/>
                 <w:noProof/>
               </w:rPr>
-              <w:t>Session Hijacking</w:t>
+              <w:t>Man in the Middle</w:t>
             </w:r>
             <w:r>
               <w:rPr>
@@ -1344,7 +1447,7 @@
                 <w:noProof/>
                 <w:webHidden/>
               </w:rPr>
-              <w:instrText xml:space="preserve"> PAGEREF _Toc106627518 \h </w:instrText>
+              <w:instrText xml:space="preserve"> PAGEREF _Toc106630470 \h </w:instrText>
             </w:r>
             <w:r>
               <w:rPr>
@@ -1364,7 +1467,7 @@
                 <w:noProof/>
                 <w:webHidden/>
               </w:rPr>
-              <w:t>7</w:t>
+              <w:t>8</w:t>
             </w:r>
             <w:r>
               <w:rPr>
@@ -1377,23 +1480,94 @@
         </w:p>
         <w:p>
           <w:pPr>
-            <w:pStyle w:val="Verzeichnis2"/>
+            <w:pStyle w:val="TOC2"/>
             <w:tabs>
               <w:tab w:val="right" w:leader="dot" w:pos="9062"/>
             </w:tabs>
             <w:rPr>
               <w:rFonts w:eastAsiaTheme="minorEastAsia"/>
               <w:noProof/>
-              <w:lang w:eastAsia="de-CH"/>
+              <w:lang w:val="en-US"/>
             </w:rPr>
           </w:pPr>
-          <w:hyperlink w:anchor="_Toc106627519" w:history="1">
+          <w:hyperlink w:anchor="_Toc106630471" w:history="1">
             <w:r>
               <w:rPr>
                 <w:rStyle w:val="Hyperlink"/>
                 <w:rFonts w:ascii="CircularXX Light" w:hAnsi="CircularXX Light" w:cs="CircularXX Light"/>
                 <w:noProof/>
               </w:rPr>
+              <w:t>Session Hijacking</w:t>
+            </w:r>
+            <w:r>
+              <w:rPr>
+                <w:noProof/>
+                <w:webHidden/>
+              </w:rPr>
+              <w:tab/>
+            </w:r>
+            <w:r>
+              <w:rPr>
+                <w:noProof/>
+                <w:webHidden/>
+              </w:rPr>
+              <w:fldChar w:fldCharType="begin"/>
+            </w:r>
+            <w:r>
+              <w:rPr>
+                <w:noProof/>
+                <w:webHidden/>
+              </w:rPr>
+              <w:instrText xml:space="preserve"> PAGEREF _Toc106630471 \h </w:instrText>
+            </w:r>
+            <w:r>
+              <w:rPr>
+                <w:noProof/>
+                <w:webHidden/>
+              </w:rPr>
+            </w:r>
+            <w:r>
+              <w:rPr>
+                <w:noProof/>
+                <w:webHidden/>
+              </w:rPr>
+              <w:fldChar w:fldCharType="separate"/>
+            </w:r>
+            <w:r>
+              <w:rPr>
+                <w:noProof/>
+                <w:webHidden/>
+              </w:rPr>
+              <w:t>9</w:t>
+            </w:r>
+            <w:r>
+              <w:rPr>
+                <w:noProof/>
+                <w:webHidden/>
+              </w:rPr>
+              <w:fldChar w:fldCharType="end"/>
+            </w:r>
+          </w:hyperlink>
+        </w:p>
+        <w:p>
+          <w:pPr>
+            <w:pStyle w:val="TOC2"/>
+            <w:tabs>
+              <w:tab w:val="right" w:leader="dot" w:pos="9062"/>
+            </w:tabs>
+            <w:rPr>
+              <w:rFonts w:eastAsiaTheme="minorEastAsia"/>
+              <w:noProof/>
+              <w:lang w:val="en-US"/>
+            </w:rPr>
+          </w:pPr>
+          <w:hyperlink w:anchor="_Toc106630472" w:history="1">
+            <w:r>
+              <w:rPr>
+                <w:rStyle w:val="Hyperlink"/>
+                <w:rFonts w:ascii="CircularXX Light" w:hAnsi="CircularXX Light" w:cs="CircularXX Light"/>
+                <w:noProof/>
+              </w:rPr>
               <w:t>Social Engineering</w:t>
             </w:r>
             <w:r>
@@ -1415,7 +1589,7 @@
                 <w:noProof/>
                 <w:webHidden/>
               </w:rPr>
-              <w:instrText xml:space="preserve"> PAGEREF _Toc106627519 \h </w:instrText>
+              <w:instrText xml:space="preserve"> PAGEREF _Toc106630472 \h </w:instrText>
             </w:r>
             <w:r>
               <w:rPr>
@@ -1435,7 +1609,7 @@
                 <w:noProof/>
                 <w:webHidden/>
               </w:rPr>
-              <w:t>7</w:t>
+              <w:t>9</w:t>
             </w:r>
             <w:r>
               <w:rPr>
@@ -1484,12 +1658,12 @@
     </w:p>
     <w:p>
       <w:pPr>
-        <w:pStyle w:val="berschrift1"/>
-        <w:rPr>
-          <w:rFonts w:ascii="CircularXX Light" w:hAnsi="CircularXX Light" w:cs="CircularXX Light"/>
-        </w:rPr>
-      </w:pPr>
-      <w:bookmarkStart w:id="0" w:name="_Toc106627501"/>
+        <w:pStyle w:val="Heading1"/>
+        <w:rPr>
+          <w:rFonts w:ascii="CircularXX Light" w:hAnsi="CircularXX Light" w:cs="CircularXX Light"/>
+        </w:rPr>
+      </w:pPr>
+      <w:bookmarkStart w:id="0" w:name="_Toc106630453"/>
       <w:r>
         <w:rPr>
           <w:rFonts w:ascii="CircularXX Light" w:hAnsi="CircularXX Light" w:cs="CircularXX Light"/>
@@ -1610,12 +1784,12 @@
     </w:p>
     <w:p>
       <w:pPr>
-        <w:pStyle w:val="berschrift1"/>
-        <w:rPr>
-          <w:rFonts w:ascii="CircularXX Light" w:hAnsi="CircularXX Light" w:cs="CircularXX Light"/>
-        </w:rPr>
-      </w:pPr>
-      <w:bookmarkStart w:id="1" w:name="_Toc106627502"/>
+        <w:pStyle w:val="Heading1"/>
+        <w:rPr>
+          <w:rFonts w:ascii="CircularXX Light" w:hAnsi="CircularXX Light" w:cs="CircularXX Light"/>
+        </w:rPr>
+      </w:pPr>
+      <w:bookmarkStart w:id="1" w:name="_Toc106630454"/>
       <w:r>
         <w:rPr>
           <w:rFonts w:ascii="CircularXX Light" w:hAnsi="CircularXX Light" w:cs="CircularXX Light"/>
@@ -1681,12 +1855,12 @@
     </w:p>
     <w:p>
       <w:pPr>
-        <w:pStyle w:val="berschrift2"/>
-        <w:rPr>
-          <w:rFonts w:ascii="CircularXX Light" w:hAnsi="CircularXX Light" w:cs="CircularXX Light"/>
-        </w:rPr>
-      </w:pPr>
-      <w:bookmarkStart w:id="2" w:name="_Toc106627503"/>
+        <w:pStyle w:val="Heading2"/>
+        <w:rPr>
+          <w:rFonts w:ascii="CircularXX Light" w:hAnsi="CircularXX Light" w:cs="CircularXX Light"/>
+        </w:rPr>
+      </w:pPr>
+      <w:bookmarkStart w:id="2" w:name="_Toc106630455"/>
       <w:r>
         <w:rPr>
           <w:rFonts w:ascii="CircularXX Light" w:hAnsi="CircularXX Light" w:cs="CircularXX Light"/>
@@ -1717,7 +1891,7 @@
     </w:p>
     <w:p>
       <w:pPr>
-        <w:pStyle w:val="Listenabsatz"/>
+        <w:pStyle w:val="ListParagraph"/>
         <w:numPr>
           <w:ilvl w:val="0"/>
           <w:numId w:val="2"/>
@@ -1735,7 +1909,7 @@
     </w:p>
     <w:p>
       <w:pPr>
-        <w:pStyle w:val="Listenabsatz"/>
+        <w:pStyle w:val="ListParagraph"/>
         <w:numPr>
           <w:ilvl w:val="0"/>
           <w:numId w:val="2"/>
@@ -1753,7 +1927,7 @@
     </w:p>
     <w:p>
       <w:pPr>
-        <w:pStyle w:val="Listenabsatz"/>
+        <w:pStyle w:val="ListParagraph"/>
         <w:numPr>
           <w:ilvl w:val="0"/>
           <w:numId w:val="2"/>
@@ -1771,7 +1945,7 @@
     </w:p>
     <w:p>
       <w:pPr>
-        <w:pStyle w:val="Listenabsatz"/>
+        <w:pStyle w:val="ListParagraph"/>
         <w:numPr>
           <w:ilvl w:val="0"/>
           <w:numId w:val="2"/>
@@ -1789,7 +1963,7 @@
     </w:p>
     <w:p>
       <w:pPr>
-        <w:pStyle w:val="Listenabsatz"/>
+        <w:pStyle w:val="ListParagraph"/>
         <w:numPr>
           <w:ilvl w:val="0"/>
           <w:numId w:val="2"/>
@@ -1814,12 +1988,12 @@
     </w:p>
     <w:p>
       <w:pPr>
-        <w:pStyle w:val="berschrift2"/>
-        <w:rPr>
-          <w:rFonts w:ascii="CircularXX Light" w:hAnsi="CircularXX Light" w:cs="CircularXX Light"/>
-        </w:rPr>
-      </w:pPr>
-      <w:bookmarkStart w:id="3" w:name="_Toc106627504"/>
+        <w:pStyle w:val="Heading2"/>
+        <w:rPr>
+          <w:rFonts w:ascii="CircularXX Light" w:hAnsi="CircularXX Light" w:cs="CircularXX Light"/>
+        </w:rPr>
+      </w:pPr>
+      <w:bookmarkStart w:id="3" w:name="_Toc106630456"/>
       <w:r>
         <w:rPr>
           <w:rFonts w:ascii="CircularXX Light" w:hAnsi="CircularXX Light" w:cs="CircularXX Light"/>
@@ -1856,7 +2030,7 @@
     </w:p>
     <w:p>
       <w:pPr>
-        <w:pStyle w:val="Listenabsatz"/>
+        <w:pStyle w:val="ListParagraph"/>
         <w:numPr>
           <w:ilvl w:val="0"/>
           <w:numId w:val="1"/>
@@ -1874,7 +2048,7 @@
     </w:p>
     <w:p>
       <w:pPr>
-        <w:pStyle w:val="Listenabsatz"/>
+        <w:pStyle w:val="ListParagraph"/>
         <w:numPr>
           <w:ilvl w:val="0"/>
           <w:numId w:val="1"/>
@@ -1892,7 +2066,7 @@
     </w:p>
     <w:p>
       <w:pPr>
-        <w:pStyle w:val="Listenabsatz"/>
+        <w:pStyle w:val="ListParagraph"/>
         <w:numPr>
           <w:ilvl w:val="0"/>
           <w:numId w:val="1"/>
@@ -1910,7 +2084,7 @@
     </w:p>
     <w:p>
       <w:pPr>
-        <w:pStyle w:val="Listenabsatz"/>
+        <w:pStyle w:val="ListParagraph"/>
         <w:numPr>
           <w:ilvl w:val="0"/>
           <w:numId w:val="1"/>
@@ -1948,12 +2122,12 @@
     </w:p>
     <w:p>
       <w:pPr>
-        <w:pStyle w:val="berschrift3"/>
-        <w:rPr>
-          <w:rFonts w:ascii="CircularXX Light" w:hAnsi="CircularXX Light" w:cs="CircularXX Light"/>
-        </w:rPr>
-      </w:pPr>
-      <w:bookmarkStart w:id="4" w:name="_Toc106627505"/>
+        <w:pStyle w:val="Heading3"/>
+        <w:rPr>
+          <w:rFonts w:ascii="CircularXX Light" w:hAnsi="CircularXX Light" w:cs="CircularXX Light"/>
+        </w:rPr>
+      </w:pPr>
+      <w:bookmarkStart w:id="4" w:name="_Toc106630457"/>
       <w:proofErr w:type="spellStart"/>
       <w:r>
         <w:rPr>
@@ -2041,12 +2215,12 @@
     </w:p>
     <w:p>
       <w:pPr>
-        <w:pStyle w:val="berschrift3"/>
-        <w:rPr>
-          <w:rFonts w:ascii="CircularXX Light" w:hAnsi="CircularXX Light" w:cs="CircularXX Light"/>
-        </w:rPr>
-      </w:pPr>
-      <w:bookmarkStart w:id="5" w:name="_Toc106627506"/>
+        <w:pStyle w:val="Heading3"/>
+        <w:rPr>
+          <w:rFonts w:ascii="CircularXX Light" w:hAnsi="CircularXX Light" w:cs="CircularXX Light"/>
+        </w:rPr>
+      </w:pPr>
+      <w:bookmarkStart w:id="5" w:name="_Toc106630458"/>
       <w:r>
         <w:rPr>
           <w:rFonts w:ascii="CircularXX Light" w:hAnsi="CircularXX Light" w:cs="CircularXX Light"/>
@@ -2098,17 +2272,15 @@
     </w:p>
     <w:p>
       <w:pPr>
-        <w:pStyle w:val="berschrift3"/>
-        <w:rPr>
-          <w:rFonts w:ascii="CircularXX Light" w:hAnsi="CircularXX Light" w:cs="CircularXX Light"/>
-          <w:lang w:val="en-US"/>
-        </w:rPr>
-      </w:pPr>
-      <w:bookmarkStart w:id="6" w:name="_Toc106627507"/>
-      <w:r>
-        <w:rPr>
-          <w:rFonts w:ascii="CircularXX Light" w:hAnsi="CircularXX Light" w:cs="CircularXX Light"/>
-          <w:lang w:val="en-US"/>
+        <w:pStyle w:val="Heading3"/>
+        <w:rPr>
+          <w:rFonts w:ascii="CircularXX Light" w:hAnsi="CircularXX Light" w:cs="CircularXX Light"/>
+        </w:rPr>
+      </w:pPr>
+      <w:bookmarkStart w:id="6" w:name="_Toc106630459"/>
+      <w:r>
+        <w:rPr>
+          <w:rFonts w:ascii="CircularXX Light" w:hAnsi="CircularXX Light" w:cs="CircularXX Light"/>
         </w:rPr>
         <w:t>Data Access Layer</w:t>
       </w:r>
@@ -2116,7 +2288,6 @@
       <w:r>
         <w:rPr>
           <w:rFonts w:ascii="CircularXX Light" w:hAnsi="CircularXX Light" w:cs="CircularXX Light"/>
-          <w:lang w:val="en-US"/>
         </w:rPr>
         <w:br/>
       </w:r>
@@ -2174,12 +2345,12 @@
     </w:p>
     <w:p>
       <w:pPr>
-        <w:pStyle w:val="berschrift3"/>
-        <w:rPr>
-          <w:rFonts w:ascii="CircularXX Light" w:hAnsi="CircularXX Light" w:cs="CircularXX Light"/>
-        </w:rPr>
-      </w:pPr>
-      <w:bookmarkStart w:id="7" w:name="_Toc106627508"/>
+        <w:pStyle w:val="Heading3"/>
+        <w:rPr>
+          <w:rFonts w:ascii="CircularXX Light" w:hAnsi="CircularXX Light" w:cs="CircularXX Light"/>
+        </w:rPr>
+      </w:pPr>
+      <w:bookmarkStart w:id="7" w:name="_Toc106630460"/>
       <w:r>
         <w:rPr>
           <w:rFonts w:ascii="CircularXX Light" w:hAnsi="CircularXX Light" w:cs="CircularXX Light"/>
@@ -2229,12 +2400,12 @@
     </w:p>
     <w:p>
       <w:pPr>
-        <w:pStyle w:val="berschrift2"/>
-        <w:rPr>
-          <w:rFonts w:ascii="CircularXX Light" w:hAnsi="CircularXX Light" w:cs="CircularXX Light"/>
-        </w:rPr>
-      </w:pPr>
-      <w:bookmarkStart w:id="8" w:name="_Toc106627509"/>
+        <w:pStyle w:val="Heading2"/>
+        <w:rPr>
+          <w:rFonts w:ascii="CircularXX Light" w:hAnsi="CircularXX Light" w:cs="CircularXX Light"/>
+        </w:rPr>
+      </w:pPr>
+      <w:bookmarkStart w:id="8" w:name="_Toc106630461"/>
       <w:r>
         <w:rPr>
           <w:rFonts w:ascii="CircularXX Light" w:hAnsi="CircularXX Light" w:cs="CircularXX Light"/>
@@ -2286,12 +2457,12 @@
     </w:p>
     <w:p>
       <w:pPr>
-        <w:pStyle w:val="berschrift2"/>
-        <w:rPr>
-          <w:rFonts w:ascii="CircularXX Light" w:hAnsi="CircularXX Light" w:cs="CircularXX Light"/>
-        </w:rPr>
-      </w:pPr>
-      <w:bookmarkStart w:id="9" w:name="_Toc106627510"/>
+        <w:pStyle w:val="Heading2"/>
+        <w:rPr>
+          <w:rFonts w:ascii="CircularXX Light" w:hAnsi="CircularXX Light" w:cs="CircularXX Light"/>
+        </w:rPr>
+      </w:pPr>
+      <w:bookmarkStart w:id="9" w:name="_Toc106630462"/>
       <w:r>
         <w:rPr>
           <w:rFonts w:ascii="CircularXX Light" w:hAnsi="CircularXX Light" w:cs="CircularXX Light"/>
@@ -2355,12 +2526,12 @@
     </w:p>
     <w:p>
       <w:pPr>
-        <w:pStyle w:val="berschrift2"/>
-        <w:rPr>
-          <w:rFonts w:ascii="CircularXX Light" w:hAnsi="CircularXX Light" w:cs="CircularXX Light"/>
-        </w:rPr>
-      </w:pPr>
-      <w:bookmarkStart w:id="10" w:name="_Toc106627511"/>
+        <w:pStyle w:val="Heading2"/>
+        <w:rPr>
+          <w:rFonts w:ascii="CircularXX Light" w:hAnsi="CircularXX Light" w:cs="CircularXX Light"/>
+        </w:rPr>
+      </w:pPr>
+      <w:bookmarkStart w:id="10" w:name="_Toc106630463"/>
       <w:r>
         <w:rPr>
           <w:rFonts w:ascii="CircularXX Light" w:hAnsi="CircularXX Light" w:cs="CircularXX Light"/>
@@ -2419,12 +2590,12 @@
     </w:p>
     <w:p>
       <w:pPr>
-        <w:pStyle w:val="berschrift1"/>
-        <w:rPr>
-          <w:rFonts w:ascii="CircularXX Light" w:hAnsi="CircularXX Light" w:cs="CircularXX Light"/>
-        </w:rPr>
-      </w:pPr>
-      <w:bookmarkStart w:id="11" w:name="_Toc106627512"/>
+        <w:pStyle w:val="Heading1"/>
+        <w:rPr>
+          <w:rFonts w:ascii="CircularXX Light" w:hAnsi="CircularXX Light" w:cs="CircularXX Light"/>
+        </w:rPr>
+      </w:pPr>
+      <w:bookmarkStart w:id="11" w:name="_Toc106630464"/>
       <w:r>
         <w:rPr>
           <w:rFonts w:ascii="CircularXX Light" w:hAnsi="CircularXX Light" w:cs="CircularXX Light"/>
@@ -2465,236 +2636,292 @@
           <w:rFonts w:ascii="CircularXX Light" w:hAnsi="CircularXX Light" w:cs="CircularXX Light"/>
         </w:rPr>
       </w:pPr>
-    </w:p>
-    <w:p>
-      <w:pPr>
-        <w:pStyle w:val="berschrift1"/>
-        <w:rPr>
-          <w:rFonts w:ascii="CircularXX Light" w:hAnsi="CircularXX Light" w:cs="CircularXX Light"/>
+      <w:r>
+        <w:rPr>
+          <w:rFonts w:ascii="CircularXX Light" w:hAnsi="CircularXX Light" w:cs="CircularXX Light"/>
+        </w:rPr>
+        <w:br w:type="page"/>
+      </w:r>
+    </w:p>
+    <w:p>
+      <w:pPr>
+        <w:pStyle w:val="Heading1"/>
+        <w:rPr>
+          <w:rFonts w:ascii="CircularXX Light" w:hAnsi="CircularXX Light" w:cs="CircularXX Light"/>
+        </w:rPr>
+      </w:pPr>
+      <w:bookmarkStart w:id="12" w:name="_Sicherheit"/>
+      <w:bookmarkStart w:id="13" w:name="_Toc106630465"/>
+      <w:bookmarkEnd w:id="12"/>
+      <w:r>
+        <w:rPr>
+          <w:rFonts w:ascii="CircularXX Light" w:hAnsi="CircularXX Light" w:cs="CircularXX Light"/>
+        </w:rPr>
+        <w:lastRenderedPageBreak/>
+        <w:t>Sicherhei</w:t>
+      </w:r>
+      <w:r>
+        <w:rPr>
+          <w:rFonts w:ascii="CircularXX Light" w:hAnsi="CircularXX Light" w:cs="CircularXX Light"/>
+        </w:rPr>
+        <w:t>t</w:t>
+      </w:r>
+      <w:bookmarkStart w:id="14" w:name="_Toc106626431"/>
+      <w:bookmarkEnd w:id="13"/>
+    </w:p>
+    <w:p>
+      <w:pPr>
+        <w:pStyle w:val="Heading1"/>
+        <w:rPr>
+          <w:rFonts w:ascii="CircularXX Light" w:hAnsi="CircularXX Light" w:cs="CircularXX Light"/>
+        </w:rPr>
+      </w:pPr>
+      <w:r>
+        <w:rPr>
+          <w:rFonts w:ascii="CircularXX Light" w:hAnsi="CircularXX Light" w:cs="CircularXX Light"/>
+        </w:rPr>
+        <w:br/>
+      </w:r>
+      <w:bookmarkStart w:id="15" w:name="_Toc106630466"/>
+      <w:r>
+        <w:rPr>
+          <w:rStyle w:val="Heading2Char"/>
+          <w:rFonts w:ascii="CircularXX Light" w:hAnsi="CircularXX Light" w:cs="CircularXX Light"/>
+        </w:rPr>
+        <w:t>SQL Injection</w:t>
+      </w:r>
+      <w:bookmarkEnd w:id="14"/>
+      <w:bookmarkEnd w:id="15"/>
+    </w:p>
+    <w:p/>
+    <w:p>
+      <w:pPr>
+        <w:rPr>
+          <w:rFonts w:ascii="CircularXX Light" w:hAnsi="CircularXX Light" w:cs="CircularXX Light"/>
+        </w:rPr>
+      </w:pPr>
+      <w:r>
+        <w:rPr>
+          <w:rFonts w:ascii="CircularXX Light" w:hAnsi="CircularXX Light" w:cs="CircularXX Light"/>
+        </w:rPr>
+        <w:t xml:space="preserve">Bei einem SQL </w:t>
+      </w:r>
+      <w:proofErr w:type="spellStart"/>
+      <w:r>
+        <w:rPr>
+          <w:rFonts w:ascii="CircularXX Light" w:hAnsi="CircularXX Light" w:cs="CircularXX Light"/>
+        </w:rPr>
+        <w:t>Injection</w:t>
+      </w:r>
+      <w:proofErr w:type="spellEnd"/>
+      <w:r>
+        <w:rPr>
+          <w:rFonts w:ascii="CircularXX Light" w:hAnsi="CircularXX Light" w:cs="CircularXX Light"/>
+        </w:rPr>
+        <w:t xml:space="preserve"> Angriff versucht der Angreifer die eigentliche SQL</w:t>
+      </w:r>
+      <w:r>
+        <w:rPr>
+          <w:rFonts w:ascii="CircularXX Light" w:hAnsi="CircularXX Light" w:cs="CircularXX Light"/>
+        </w:rPr>
+        <w:t>-</w:t>
+      </w:r>
+      <w:r>
+        <w:rPr>
+          <w:rFonts w:ascii="CircularXX Light" w:hAnsi="CircularXX Light" w:cs="CircularXX Light"/>
+        </w:rPr>
+        <w:t xml:space="preserve">Abfrage zu manipulieren, sodass sensible Daten ausgegeben werden. </w:t>
+      </w:r>
+      <w:r>
+        <w:rPr>
+          <w:rFonts w:ascii="CircularXX Light" w:hAnsi="CircularXX Light" w:cs="CircularXX Light"/>
+        </w:rPr>
+        <w:br/>
+        <w:t>Die Manipulation der SQL</w:t>
+      </w:r>
+      <w:r>
+        <w:rPr>
+          <w:rFonts w:ascii="CircularXX Light" w:hAnsi="CircularXX Light" w:cs="CircularXX Light"/>
+        </w:rPr>
+        <w:t>-</w:t>
+      </w:r>
+      <w:r>
+        <w:rPr>
+          <w:rFonts w:ascii="CircularXX Light" w:hAnsi="CircularXX Light" w:cs="CircularXX Light"/>
+        </w:rPr>
+        <w:t>Abfrage erfolgt über Eingabefelder wie zum Beispiel ein Suchfeld oder ein Registrier- &amp; Anmeldeformular.</w:t>
+      </w:r>
+    </w:p>
+    <w:p>
+      <w:pPr>
+        <w:rPr>
+          <w:rFonts w:ascii="CircularXX Light" w:hAnsi="CircularXX Light" w:cs="CircularXX Light"/>
+        </w:rPr>
+      </w:pPr>
+      <w:r>
+        <w:rPr>
+          <w:rFonts w:ascii="CircularXX Light" w:hAnsi="CircularXX Light" w:cs="CircularXX Light"/>
+        </w:rPr>
+        <w:t xml:space="preserve">In unserem Projekt wirken wir solchen Angriffen entgegen, indem wir das Entity Framework mit </w:t>
+      </w:r>
+      <w:proofErr w:type="spellStart"/>
+      <w:r>
+        <w:rPr>
+          <w:rFonts w:ascii="CircularXX Light" w:hAnsi="CircularXX Light" w:cs="CircularXX Light"/>
+        </w:rPr>
+        <w:t>Linq</w:t>
+      </w:r>
+      <w:proofErr w:type="spellEnd"/>
+      <w:r>
+        <w:rPr>
+          <w:rFonts w:ascii="CircularXX Light" w:hAnsi="CircularXX Light" w:cs="CircularXX Light"/>
+        </w:rPr>
+        <w:t xml:space="preserve"> verwenden. Somit wird aus dem Userinput keine SQL</w:t>
+      </w:r>
+      <w:r>
+        <w:rPr>
+          <w:rFonts w:ascii="CircularXX Light" w:hAnsi="CircularXX Light" w:cs="CircularXX Light"/>
+        </w:rPr>
+        <w:t>-</w:t>
+      </w:r>
+      <w:r>
+        <w:rPr>
+          <w:rFonts w:ascii="CircularXX Light" w:hAnsi="CircularXX Light" w:cs="CircularXX Light"/>
+        </w:rPr>
+        <w:t xml:space="preserve">Abfrage generiert, sondern die Ergebnisse von Entity Framework gefiltert. </w:t>
+      </w:r>
+    </w:p>
+    <w:p>
+      <w:pPr>
+        <w:rPr>
+          <w:rFonts w:ascii="CircularXX Light" w:hAnsi="CircularXX Light" w:cs="CircularXX Light"/>
+        </w:rPr>
+      </w:pPr>
+      <w:r>
+        <w:rPr>
+          <w:rFonts w:ascii="CircularXX Light" w:hAnsi="CircularXX Light" w:cs="CircularXX Light"/>
+        </w:rPr>
+        <w:t>Die Benutzereingabe hat somit nichts mehr mit SQL zu tun und es können keine ungewollten Datenabfragen getätigt werden.</w:t>
+      </w:r>
+    </w:p>
+    <w:p>
+      <w:pPr>
+        <w:rPr>
+          <w:rFonts w:ascii="CircularXX Light" w:hAnsi="CircularXX Light" w:cs="CircularXX Light"/>
+        </w:rPr>
+      </w:pPr>
+    </w:p>
+    <w:p>
+      <w:pPr>
+        <w:pStyle w:val="Heading2"/>
+        <w:rPr>
+          <w:rFonts w:ascii="CircularXX Light" w:hAnsi="CircularXX Light" w:cs="CircularXX Light"/>
+        </w:rPr>
+      </w:pPr>
+      <w:bookmarkStart w:id="16" w:name="_Toc106626432"/>
+      <w:bookmarkStart w:id="17" w:name="_Toc106630467"/>
+      <w:r>
+        <w:rPr>
+          <w:rFonts w:ascii="CircularXX Light" w:hAnsi="CircularXX Light" w:cs="CircularXX Light"/>
+        </w:rPr>
+        <w:t>Cross Site Scripting</w:t>
+      </w:r>
+      <w:bookmarkEnd w:id="16"/>
+      <w:bookmarkEnd w:id="17"/>
+    </w:p>
+    <w:p/>
+    <w:p>
+      <w:pPr>
+        <w:rPr>
+          <w:rFonts w:ascii="CircularXX Light" w:hAnsi="CircularXX Light" w:cs="CircularXX Light"/>
+        </w:rPr>
+      </w:pPr>
+      <w:r>
+        <w:rPr>
+          <w:rFonts w:ascii="CircularXX Light" w:hAnsi="CircularXX Light" w:cs="CircularXX Light"/>
+        </w:rPr>
+        <w:t>Cross Site Scripting kann benutzt werden, um eigenen JavaScript-Code auf einer Webseite auszuführen.</w:t>
+      </w:r>
+    </w:p>
+    <w:p>
+      <w:pPr>
+        <w:rPr>
+          <w:rFonts w:ascii="CircularXX Light" w:hAnsi="CircularXX Light" w:cs="CircularXX Light"/>
+        </w:rPr>
+      </w:pPr>
+      <w:r>
+        <w:rPr>
+          <w:rFonts w:ascii="CircularXX Light" w:hAnsi="CircularXX Light" w:cs="CircularXX Light"/>
+        </w:rPr>
+        <w:t>Bei beispielsweise einer Blog-Seite können neue Beiträge erstellt werden. Ist die Web-Applikation schlecht programmiert, wird beim Abbilden des Inhalts den angegebenen Text als HTML abgebildet, womit JavaScript-Code ausgeführt werden kann. Beispielsweise können "&lt;</w:t>
+      </w:r>
+      <w:proofErr w:type="spellStart"/>
+      <w:r>
+        <w:rPr>
+          <w:rFonts w:ascii="CircularXX Light" w:hAnsi="CircularXX Light" w:cs="CircularXX Light"/>
+        </w:rPr>
+        <w:t>script</w:t>
+      </w:r>
+      <w:proofErr w:type="spellEnd"/>
+      <w:r>
+        <w:rPr>
+          <w:rFonts w:ascii="CircularXX Light" w:hAnsi="CircularXX Light" w:cs="CircularXX Light"/>
+        </w:rPr>
+        <w:t xml:space="preserve">&gt;" Tags oder </w:t>
+      </w:r>
+      <w:proofErr w:type="spellStart"/>
+      <w:r>
+        <w:rPr>
+          <w:rFonts w:ascii="CircularXX Light" w:hAnsi="CircularXX Light" w:cs="CircularXX Light"/>
+        </w:rPr>
+        <w:t>iframes</w:t>
+      </w:r>
+      <w:proofErr w:type="spellEnd"/>
+      <w:r>
+        <w:rPr>
+          <w:rFonts w:ascii="CircularXX Light" w:hAnsi="CircularXX Light" w:cs="CircularXX Light"/>
+        </w:rPr>
+        <w:t xml:space="preserve"> benutzt werden.</w:t>
+      </w:r>
+    </w:p>
+    <w:p>
+      <w:pPr>
+        <w:rPr>
+          <w:rFonts w:ascii="CircularXX Light" w:hAnsi="CircularXX Light" w:cs="CircularXX Light"/>
+        </w:rPr>
+      </w:pPr>
+      <w:proofErr w:type="spellStart"/>
+      <w:r>
+        <w:rPr>
+          <w:rFonts w:ascii="CircularXX Light" w:hAnsi="CircularXX Light" w:cs="CircularXX Light"/>
+        </w:rPr>
+        <w:t>CodeSnipper</w:t>
+      </w:r>
+      <w:proofErr w:type="spellEnd"/>
+      <w:r>
+        <w:rPr>
+          <w:rFonts w:ascii="CircularXX Light" w:hAnsi="CircularXX Light" w:cs="CircularXX Light"/>
+        </w:rPr>
+        <w:t xml:space="preserve"> behandelt alle Eingaben so, dass sie wortwörtlich abgebildet werden:</w:t>
+      </w:r>
+    </w:p>
+    <w:p>
+      <w:r>
+        <w:rPr>
+          <w:rFonts w:ascii="CircularXX Light" w:hAnsi="CircularXX Light" w:cs="CircularXX Light"/>
+          <w:noProof/>
           <w:lang w:val="en-US"/>
         </w:rPr>
-      </w:pPr>
-      <w:bookmarkStart w:id="12" w:name="_Sicherheit"/>
-      <w:bookmarkStart w:id="13" w:name="_Toc106627513"/>
-      <w:bookmarkEnd w:id="12"/>
-      <w:proofErr w:type="spellStart"/>
-      <w:r>
-        <w:rPr>
-          <w:rFonts w:ascii="CircularXX Light" w:hAnsi="CircularXX Light" w:cs="CircularXX Light"/>
-          <w:lang w:val="en-US"/>
-        </w:rPr>
-        <w:t>Sicherhei</w:t>
-      </w:r>
-      <w:r>
-        <w:rPr>
-          <w:rFonts w:ascii="CircularXX Light" w:hAnsi="CircularXX Light" w:cs="CircularXX Light"/>
-          <w:lang w:val="en-US"/>
-        </w:rPr>
-        <w:t>t</w:t>
-      </w:r>
-      <w:bookmarkStart w:id="14" w:name="_Toc106626431"/>
-      <w:proofErr w:type="spellEnd"/>
-    </w:p>
-    <w:p>
-      <w:pPr>
-        <w:pStyle w:val="berschrift1"/>
-        <w:rPr>
-          <w:rFonts w:ascii="CircularXX Light" w:hAnsi="CircularXX Light" w:cs="CircularXX Light"/>
-        </w:rPr>
-      </w:pPr>
-      <w:r>
-        <w:rPr>
-          <w:rFonts w:ascii="CircularXX Light" w:hAnsi="CircularXX Light" w:cs="CircularXX Light"/>
-        </w:rPr>
-        <w:br/>
-      </w:r>
-      <w:r>
-        <w:rPr>
-          <w:rStyle w:val="berschrift2Zchn"/>
-          <w:rFonts w:ascii="CircularXX Light" w:hAnsi="CircularXX Light" w:cs="CircularXX Light"/>
-        </w:rPr>
-        <w:t>SQL Injection</w:t>
-      </w:r>
-      <w:bookmarkEnd w:id="13"/>
-      <w:bookmarkEnd w:id="14"/>
-    </w:p>
-    <w:p/>
-    <w:p>
-      <w:pPr>
-        <w:rPr>
-          <w:rFonts w:ascii="CircularXX Light" w:hAnsi="CircularXX Light" w:cs="CircularXX Light"/>
-        </w:rPr>
-      </w:pPr>
-      <w:r>
-        <w:rPr>
-          <w:rFonts w:ascii="CircularXX Light" w:hAnsi="CircularXX Light" w:cs="CircularXX Light"/>
-        </w:rPr>
-        <w:t>Unter SQL Injection versteht man das Übergeben von Codeteilen ins Backend über Eingabefelder wie in unserer Applikation zum Beispiel das Suchfeld oder das Anmelde- &amp; Registrierformular.</w:t>
-      </w:r>
-    </w:p>
-    <w:p>
-      <w:pPr>
-        <w:rPr>
-          <w:rFonts w:ascii="CircularXX Light" w:hAnsi="CircularXX Light" w:cs="CircularXX Light"/>
-        </w:rPr>
-      </w:pPr>
-      <w:r>
-        <w:rPr>
-          <w:rFonts w:ascii="CircularXX Light" w:hAnsi="CircularXX Light" w:cs="CircularXX Light"/>
-        </w:rPr>
-        <w:t xml:space="preserve">In unserem Projekt wirken wir solchen Angriffen entgegen, indem wir das Entity Framework mit </w:t>
-      </w:r>
-      <w:proofErr w:type="spellStart"/>
-      <w:r>
-        <w:rPr>
-          <w:rFonts w:ascii="CircularXX Light" w:hAnsi="CircularXX Light" w:cs="CircularXX Light"/>
-        </w:rPr>
-        <w:t>Linq</w:t>
-      </w:r>
-      <w:proofErr w:type="spellEnd"/>
-      <w:r>
-        <w:rPr>
-          <w:rFonts w:ascii="CircularXX Light" w:hAnsi="CircularXX Light" w:cs="CircularXX Light"/>
-        </w:rPr>
-        <w:t xml:space="preserve"> verwenden. Somit wird aus dem Userinput keine SQL Abfrage generiert, sondern die Ergebnisse von Entity Framework gefiltert. </w:t>
-      </w:r>
-    </w:p>
-    <w:p>
-      <w:pPr>
-        <w:rPr>
-          <w:rFonts w:ascii="CircularXX Light" w:hAnsi="CircularXX Light" w:cs="CircularXX Light"/>
-        </w:rPr>
-      </w:pPr>
-      <w:r>
-        <w:rPr>
-          <w:rFonts w:ascii="CircularXX Light" w:hAnsi="CircularXX Light" w:cs="CircularXX Light"/>
-        </w:rPr>
-        <w:t>Die Benutzereingabe hat somit nichts mehr mit SQL zu tun und es können keine ungewollten Datenabfragen getätigt werden.</w:t>
-      </w:r>
-    </w:p>
-    <w:p>
-      <w:pPr>
-        <w:rPr>
-          <w:rFonts w:ascii="CircularXX Light" w:hAnsi="CircularXX Light" w:cs="CircularXX Light"/>
-        </w:rPr>
-      </w:pPr>
-    </w:p>
-    <w:p>
-      <w:pPr>
-        <w:pStyle w:val="berschrift2"/>
-        <w:rPr>
-          <w:rFonts w:ascii="CircularXX Light" w:hAnsi="CircularXX Light" w:cs="CircularXX Light"/>
-          <w:lang w:val="en-US"/>
-        </w:rPr>
-      </w:pPr>
-      <w:bookmarkStart w:id="15" w:name="_Toc106626432"/>
-      <w:bookmarkStart w:id="16" w:name="_Toc106627514"/>
-      <w:r>
-        <w:rPr>
-          <w:rFonts w:ascii="CircularXX Light" w:hAnsi="CircularXX Light" w:cs="CircularXX Light"/>
-          <w:lang w:val="en-US"/>
-        </w:rPr>
-        <w:t>Cross Site Scripting</w:t>
-      </w:r>
-      <w:bookmarkEnd w:id="15"/>
-      <w:bookmarkEnd w:id="16"/>
-    </w:p>
-    <w:p>
-      <w:pPr>
-        <w:rPr>
-          <w:lang w:val="en-US"/>
-        </w:rPr>
-      </w:pPr>
-    </w:p>
-    <w:p>
-      <w:pPr>
-        <w:rPr>
-          <w:rFonts w:ascii="CircularXX Light" w:hAnsi="CircularXX Light" w:cs="CircularXX Light"/>
-        </w:rPr>
-      </w:pPr>
-      <w:r>
-        <w:rPr>
-          <w:rFonts w:ascii="CircularXX Light" w:hAnsi="CircularXX Light" w:cs="CircularXX Light"/>
-        </w:rPr>
-        <w:t>Cross Site Scripting kann benutzt werden, um eigenen JavaScript-Code auf einer Webseite auszuführen.</w:t>
-      </w:r>
-    </w:p>
-    <w:p>
-      <w:pPr>
-        <w:rPr>
-          <w:rFonts w:ascii="CircularXX Light" w:hAnsi="CircularXX Light" w:cs="CircularXX Light"/>
-        </w:rPr>
-      </w:pPr>
-      <w:r>
-        <w:rPr>
-          <w:rFonts w:ascii="CircularXX Light" w:hAnsi="CircularXX Light" w:cs="CircularXX Light"/>
-        </w:rPr>
-        <w:t>Bei beispielsweise einer Blog-Seite können neue Beiträge erstellt werden. Ist die Web-Applikation schlecht programmiert, wird beim Abbilden des Inhalts den angegebenen Text als HTML abgebildet, womit JavaScript-Code ausgeführt werden kann. Beispielsweise können "&lt;</w:t>
-      </w:r>
-      <w:proofErr w:type="spellStart"/>
-      <w:r>
-        <w:rPr>
-          <w:rFonts w:ascii="CircularXX Light" w:hAnsi="CircularXX Light" w:cs="CircularXX Light"/>
-        </w:rPr>
-        <w:t>script</w:t>
-      </w:r>
-      <w:proofErr w:type="spellEnd"/>
-      <w:r>
-        <w:rPr>
-          <w:rFonts w:ascii="CircularXX Light" w:hAnsi="CircularXX Light" w:cs="CircularXX Light"/>
-        </w:rPr>
-        <w:t xml:space="preserve">&gt;" Tags oder </w:t>
-      </w:r>
-      <w:proofErr w:type="spellStart"/>
-      <w:r>
-        <w:rPr>
-          <w:rFonts w:ascii="CircularXX Light" w:hAnsi="CircularXX Light" w:cs="CircularXX Light"/>
-        </w:rPr>
-        <w:t>iframes</w:t>
-      </w:r>
-      <w:proofErr w:type="spellEnd"/>
-      <w:r>
-        <w:rPr>
-          <w:rFonts w:ascii="CircularXX Light" w:hAnsi="CircularXX Light" w:cs="CircularXX Light"/>
-        </w:rPr>
-        <w:t xml:space="preserve"> benutzt werden.</w:t>
-      </w:r>
-    </w:p>
-    <w:p>
-      <w:pPr>
-        <w:rPr>
-          <w:rFonts w:ascii="CircularXX Light" w:hAnsi="CircularXX Light" w:cs="CircularXX Light"/>
-        </w:rPr>
-      </w:pPr>
-      <w:r>
-        <w:rPr>
-          <w:rFonts w:ascii="CircularXX Light" w:hAnsi="CircularXX Light" w:cs="CircularXX Light"/>
-        </w:rPr>
-        <w:t>CodeSnipper behandelt alle Eingaben so, dass sie wortwörtlich abgebildet werden:</w:t>
-      </w:r>
-    </w:p>
-    <w:p>
-      <w:pPr>
-        <w:rPr>
-          <w:lang w:val="en-US"/>
-        </w:rPr>
-      </w:pPr>
-      <w:r>
-        <w:rPr>
-          <w:rFonts w:ascii="CircularXX Light" w:hAnsi="CircularXX Light" w:cs="CircularXX Light"/>
-          <w:noProof/>
-        </w:rPr>
-        <w:lastRenderedPageBreak/>
         <w:drawing>
-          <wp:anchor distT="0" distB="0" distL="114300" distR="114300" simplePos="0" relativeHeight="251659264" behindDoc="0" locked="0" layoutInCell="1" allowOverlap="1" wp14:anchorId="4037352D" wp14:editId="20FFD571">
-            <wp:simplePos x="898071" y="2966357"/>
-            <wp:positionH relativeFrom="column">
-              <wp:align>left</wp:align>
+          <wp:anchor distT="0" distB="0" distL="114300" distR="114300" simplePos="0" relativeHeight="251659264" behindDoc="0" locked="0" layoutInCell="1" allowOverlap="1" wp14:anchorId="4037352D" wp14:editId="262AD6B1">
+            <wp:simplePos x="0" y="0"/>
+            <wp:positionH relativeFrom="margin">
+              <wp:align>center</wp:align>
             </wp:positionH>
             <wp:positionV relativeFrom="paragraph">
-              <wp:align>top</wp:align>
+              <wp:posOffset>13648</wp:posOffset>
             </wp:positionV>
-            <wp:extent cx="2024190" cy="3376942"/>
+            <wp:extent cx="1910080" cy="3186430"/>
             <wp:effectExtent l="0" t="0" r="0" b="0"/>
             <wp:wrapSquare wrapText="bothSides"/>
             <wp:docPr id="1" name="Grafik 1" descr="Ein Bild, das Text enthält.&#10;&#10;Automatisch generierte Beschreibung"/>
@@ -2723,7 +2950,7 @@
                   <pic:spPr>
                     <a:xfrm>
                       <a:off x="0" y="0"/>
-                      <a:ext cx="2024190" cy="3376942"/>
+                      <a:ext cx="1910080" cy="3186430"/>
                     </a:xfrm>
                     <a:prstGeom prst="rect">
                       <a:avLst/>
@@ -2732,6 +2959,12 @@
                 </pic:pic>
               </a:graphicData>
             </a:graphic>
+            <wp14:sizeRelH relativeFrom="margin">
+              <wp14:pctWidth>0</wp14:pctWidth>
+            </wp14:sizeRelH>
+            <wp14:sizeRelV relativeFrom="margin">
+              <wp14:pctHeight>0</wp14:pctHeight>
+            </wp14:sizeRelV>
           </wp:anchor>
         </w:drawing>
       </w:r>
@@ -2744,31 +2977,32 @@
     </w:p>
     <w:p>
       <w:pPr>
-        <w:pStyle w:val="berschrift2"/>
-        <w:rPr>
-          <w:rFonts w:ascii="CircularXX Light" w:hAnsi="CircularXX Light" w:cs="CircularXX Light"/>
-          <w:lang w:val="en-US"/>
-        </w:rPr>
-      </w:pPr>
-      <w:bookmarkStart w:id="17" w:name="_Toc106626433"/>
-      <w:bookmarkStart w:id="18" w:name="_Toc106627515"/>
-      <w:r>
-        <w:rPr>
-          <w:rFonts w:ascii="CircularXX Light" w:hAnsi="CircularXX Light" w:cs="CircularXX Light"/>
-          <w:lang w:val="en-US"/>
-        </w:rPr>
-        <w:t>Directory Traversal</w:t>
-      </w:r>
-      <w:bookmarkEnd w:id="17"/>
+        <w:pStyle w:val="Heading2"/>
+        <w:rPr>
+          <w:rFonts w:ascii="CircularXX Light" w:hAnsi="CircularXX Light" w:cs="CircularXX Light"/>
+        </w:rPr>
+      </w:pPr>
+      <w:bookmarkStart w:id="18" w:name="_Toc106626433"/>
+      <w:bookmarkStart w:id="19" w:name="_Toc106630468"/>
+      <w:r>
+        <w:rPr>
+          <w:rFonts w:ascii="CircularXX Light" w:hAnsi="CircularXX Light" w:cs="CircularXX Light"/>
+        </w:rPr>
+        <w:lastRenderedPageBreak/>
+        <w:t xml:space="preserve">Directory </w:t>
+      </w:r>
+      <w:proofErr w:type="spellStart"/>
+      <w:r>
+        <w:rPr>
+          <w:rFonts w:ascii="CircularXX Light" w:hAnsi="CircularXX Light" w:cs="CircularXX Light"/>
+        </w:rPr>
+        <w:t>Traversal</w:t>
+      </w:r>
       <w:bookmarkEnd w:id="18"/>
-    </w:p>
-    <w:p>
-      <w:pPr>
-        <w:rPr>
-          <w:lang w:val="en-US"/>
-        </w:rPr>
-      </w:pPr>
-    </w:p>
+      <w:bookmarkEnd w:id="19"/>
+      <w:proofErr w:type="spellEnd"/>
+    </w:p>
+    <w:p/>
     <w:p>
       <w:pPr>
         <w:rPr>
@@ -2792,43 +3026,63 @@
         <w:rPr>
           <w:rFonts w:ascii="CircularXX Light" w:hAnsi="CircularXX Light" w:cs="CircularXX Light"/>
         </w:rPr>
-        <w:t>Systemdateien können bei CodeSnipper nicht eingesehen werden, da nirgends die Möglichkeit besteht, eine Datei mit einem angegebenen herunterzuladen.</w:t>
-      </w:r>
-    </w:p>
-    <w:p>
-      <w:pPr>
-        <w:rPr>
-          <w:rFonts w:ascii="CircularXX Light" w:hAnsi="CircularXX Light" w:cs="CircularXX Light"/>
-        </w:rPr>
-      </w:pPr>
-    </w:p>
-    <w:p>
-      <w:pPr>
-        <w:pStyle w:val="berschrift2"/>
-        <w:rPr>
-          <w:rFonts w:ascii="CircularXX Light" w:hAnsi="CircularXX Light" w:cs="CircularXX Light"/>
-          <w:lang w:val="en-US"/>
-        </w:rPr>
-      </w:pPr>
-      <w:bookmarkStart w:id="19" w:name="_Toc106626434"/>
-      <w:bookmarkStart w:id="20" w:name="_Toc106627516"/>
-      <w:r>
-        <w:rPr>
-          <w:rFonts w:ascii="CircularXX Light" w:hAnsi="CircularXX Light" w:cs="CircularXX Light"/>
-          <w:lang w:val="en-US"/>
-        </w:rPr>
-        <w:t>DoS/DDoS</w:t>
-      </w:r>
-      <w:bookmarkEnd w:id="19"/>
+        <w:t>Systemdateien können bei CodeSnipper nicht eingesehen werden, da nirgends die Möglichkeit besteht, eine Datei mit einem</w:t>
+      </w:r>
+      <w:r>
+        <w:rPr>
+          <w:rFonts w:ascii="CircularXX Light" w:hAnsi="CircularXX Light" w:cs="CircularXX Light"/>
+        </w:rPr>
+        <w:t xml:space="preserve"> Namen</w:t>
+      </w:r>
+      <w:r>
+        <w:rPr>
+          <w:rFonts w:ascii="CircularXX Light" w:hAnsi="CircularXX Light" w:cs="CircularXX Light"/>
+        </w:rPr>
+        <w:t xml:space="preserve"> angegebenen herunterzuladen.</w:t>
+      </w:r>
+    </w:p>
+    <w:p>
+      <w:pPr>
+        <w:rPr>
+          <w:rFonts w:ascii="CircularXX Light" w:hAnsi="CircularXX Light" w:cs="CircularXX Light"/>
+        </w:rPr>
+      </w:pPr>
+    </w:p>
+    <w:p>
+      <w:pPr>
+        <w:pStyle w:val="Heading2"/>
+        <w:rPr>
+          <w:rFonts w:ascii="CircularXX Light" w:hAnsi="CircularXX Light" w:cs="CircularXX Light"/>
+        </w:rPr>
+      </w:pPr>
+      <w:bookmarkStart w:id="20" w:name="_Toc106626434"/>
+      <w:bookmarkStart w:id="21" w:name="_Toc106630469"/>
+      <w:proofErr w:type="spellStart"/>
+      <w:r>
+        <w:rPr>
+          <w:rFonts w:ascii="CircularXX Light" w:hAnsi="CircularXX Light" w:cs="CircularXX Light"/>
+        </w:rPr>
+        <w:t>DoS</w:t>
+      </w:r>
+      <w:proofErr w:type="spellEnd"/>
+      <w:r>
+        <w:rPr>
+          <w:rFonts w:ascii="CircularXX Light" w:hAnsi="CircularXX Light" w:cs="CircularXX Light"/>
+        </w:rPr>
+        <w:t>/</w:t>
+      </w:r>
+      <w:proofErr w:type="spellStart"/>
+      <w:r>
+        <w:rPr>
+          <w:rFonts w:ascii="CircularXX Light" w:hAnsi="CircularXX Light" w:cs="CircularXX Light"/>
+        </w:rPr>
+        <w:t>DDoS</w:t>
+      </w:r>
       <w:bookmarkEnd w:id="20"/>
-    </w:p>
-    <w:p>
-      <w:pPr>
-        <w:rPr>
-          <w:lang w:val="en-US"/>
-        </w:rPr>
-      </w:pPr>
-    </w:p>
+      <w:bookmarkEnd w:id="21"/>
+      <w:proofErr w:type="spellEnd"/>
+    </w:p>
+    <w:p/>
     <w:p>
       <w:pPr>
         <w:rPr>
@@ -2847,38 +3101,100 @@
         <w:rPr>
           <w:rFonts w:ascii="CircularXX Light" w:hAnsi="CircularXX Light" w:cs="CircularXX Light"/>
         </w:rPr>
-        <w:t xml:space="preserve"> oder DDoS Attacken bedeutet, dass sehr viele Anfragen auf einen Webserver gesendet werden, sodass der Server überlastet wird und keine Ressourcen für eine Antwort für Anfragen von Benutzern zur Verfügung mehr sind.</w:t>
-      </w:r>
-    </w:p>
-    <w:p>
-      <w:pPr>
-        <w:rPr>
-          <w:rFonts w:ascii="CircularXX Light" w:hAnsi="CircularXX Light" w:cs="CircularXX Light"/>
-        </w:rPr>
-      </w:pPr>
-      <w:r>
-        <w:rPr>
-          <w:rFonts w:ascii="CircularXX Light" w:hAnsi="CircularXX Light" w:cs="CircularXX Light"/>
-        </w:rPr>
-        <w:t>Die meisten Einstellungen gegen solche Attacken werden im Webserver selbst definiert. Es können auch dienste von z. B. Cloudflare benutzt werden.</w:t>
-      </w:r>
-    </w:p>
-    <w:p>
-      <w:pPr>
-        <w:rPr>
-          <w:rFonts w:ascii="CircularXX Light" w:hAnsi="CircularXX Light" w:cs="CircularXX Light"/>
-        </w:rPr>
-      </w:pPr>
-    </w:p>
-    <w:p>
-      <w:pPr>
-        <w:pStyle w:val="berschrift2"/>
-        <w:rPr>
-          <w:rFonts w:ascii="CircularXX Light" w:hAnsi="CircularXX Light" w:cs="CircularXX Light"/>
-        </w:rPr>
-      </w:pPr>
-      <w:bookmarkStart w:id="21" w:name="_Toc106626435"/>
-      <w:bookmarkStart w:id="22" w:name="_Toc106627517"/>
+        <w:t xml:space="preserve"> oder </w:t>
+      </w:r>
+      <w:proofErr w:type="spellStart"/>
+      <w:r>
+        <w:rPr>
+          <w:rFonts w:ascii="CircularXX Light" w:hAnsi="CircularXX Light" w:cs="CircularXX Light"/>
+        </w:rPr>
+        <w:t>DDoS</w:t>
+      </w:r>
+      <w:proofErr w:type="spellEnd"/>
+      <w:r>
+        <w:rPr>
+          <w:rFonts w:ascii="CircularXX Light" w:hAnsi="CircularXX Light" w:cs="CircularXX Light"/>
+        </w:rPr>
+        <w:t xml:space="preserve"> Attacken bedeutet, dass sehr viele Anfragen auf einen Webserver gesendet werden, sodass der Server überlastet wird und keine Ressourcen</w:t>
+      </w:r>
+      <w:r>
+        <w:rPr>
+          <w:rFonts w:ascii="CircularXX Light" w:hAnsi="CircularXX Light" w:cs="CircularXX Light"/>
+        </w:rPr>
+        <w:t xml:space="preserve"> mehr</w:t>
+      </w:r>
+      <w:r>
+        <w:rPr>
+          <w:rFonts w:ascii="CircularXX Light" w:hAnsi="CircularXX Light" w:cs="CircularXX Light"/>
+        </w:rPr>
+        <w:t xml:space="preserve"> für eine Antwort </w:t>
+      </w:r>
+      <w:r>
+        <w:rPr>
+          <w:rFonts w:ascii="CircularXX Light" w:hAnsi="CircularXX Light" w:cs="CircularXX Light"/>
+        </w:rPr>
+        <w:t>von</w:t>
+      </w:r>
+      <w:r>
+        <w:rPr>
+          <w:rFonts w:ascii="CircularXX Light" w:hAnsi="CircularXX Light" w:cs="CircularXX Light"/>
+        </w:rPr>
+        <w:t xml:space="preserve"> Anfragen zur Verfügung </w:t>
+      </w:r>
+      <w:r>
+        <w:rPr>
+          <w:rFonts w:ascii="CircularXX Light" w:hAnsi="CircularXX Light" w:cs="CircularXX Light"/>
+        </w:rPr>
+        <w:t>stehen</w:t>
+      </w:r>
+      <w:r>
+        <w:rPr>
+          <w:rFonts w:ascii="CircularXX Light" w:hAnsi="CircularXX Light" w:cs="CircularXX Light"/>
+        </w:rPr>
+        <w:t>.</w:t>
+      </w:r>
+    </w:p>
+    <w:p>
+      <w:pPr>
+        <w:rPr>
+          <w:rFonts w:ascii="CircularXX Light" w:hAnsi="CircularXX Light" w:cs="CircularXX Light"/>
+        </w:rPr>
+      </w:pPr>
+      <w:r>
+        <w:rPr>
+          <w:rFonts w:ascii="CircularXX Light" w:hAnsi="CircularXX Light" w:cs="CircularXX Light"/>
+        </w:rPr>
+        <w:t>Die meisten Einstellungen gegen solche Attacken werden im Webserver selbst definiert</w:t>
+      </w:r>
+      <w:r>
+        <w:rPr>
+          <w:rFonts w:ascii="CircularXX Light" w:hAnsi="CircularXX Light" w:cs="CircularXX Light"/>
+        </w:rPr>
+        <w:t>. Es können auch dienste von z.</w:t>
+      </w:r>
+      <w:r>
+        <w:rPr>
+          <w:rFonts w:ascii="CircularXX Light" w:hAnsi="CircularXX Light" w:cs="CircularXX Light"/>
+        </w:rPr>
+        <w:t>B. Cloudflare benutzt werden.</w:t>
+      </w:r>
+    </w:p>
+    <w:p>
+      <w:pPr>
+        <w:rPr>
+          <w:rFonts w:ascii="CircularXX Light" w:hAnsi="CircularXX Light" w:cs="CircularXX Light"/>
+        </w:rPr>
+      </w:pPr>
+    </w:p>
+    <w:p>
+      <w:pPr>
+        <w:pStyle w:val="Heading2"/>
+        <w:rPr>
+          <w:rFonts w:ascii="CircularXX Light" w:hAnsi="CircularXX Light" w:cs="CircularXX Light"/>
+        </w:rPr>
+      </w:pPr>
+      <w:bookmarkStart w:id="22" w:name="_Toc106626435"/>
+      <w:bookmarkStart w:id="23" w:name="_Toc106630470"/>
       <w:r>
         <w:rPr>
           <w:rFonts w:ascii="CircularXX Light" w:hAnsi="CircularXX Light" w:cs="CircularXX Light"/>
@@ -2897,10 +3213,18 @@
         <w:rPr>
           <w:rFonts w:ascii="CircularXX Light" w:hAnsi="CircularXX Light" w:cs="CircularXX Light"/>
         </w:rPr>
-        <w:t xml:space="preserve"> Middle</w:t>
-      </w:r>
-      <w:bookmarkEnd w:id="21"/>
+        <w:t xml:space="preserve"> </w:t>
+      </w:r>
+      <w:proofErr w:type="spellStart"/>
+      <w:r>
+        <w:rPr>
+          <w:rFonts w:ascii="CircularXX Light" w:hAnsi="CircularXX Light" w:cs="CircularXX Light"/>
+        </w:rPr>
+        <w:t>Middle</w:t>
+      </w:r>
       <w:bookmarkEnd w:id="22"/>
+      <w:bookmarkEnd w:id="23"/>
+      <w:proofErr w:type="spellEnd"/>
     </w:p>
     <w:p/>
     <w:p>
@@ -2927,7 +3251,21 @@
         <w:rPr>
           <w:rFonts w:ascii="CircularXX Light" w:hAnsi="CircularXX Light" w:cs="CircularXX Light"/>
         </w:rPr>
-        <w:t xml:space="preserve"> Middle Angriff wird eine vermeintlich sichere und private Kommunikation zwischen zwei Parteien über einen Angreifer geführt, der die Anfragen und Antworten der Opfer zwar weiterleitet und sie damit denken lässt sie wären sicher, jedoch die komplette Kontrolle über den Austausch hat. </w:t>
+        <w:t xml:space="preserve"> </w:t>
+      </w:r>
+      <w:proofErr w:type="spellStart"/>
+      <w:r>
+        <w:rPr>
+          <w:rFonts w:ascii="CircularXX Light" w:hAnsi="CircularXX Light" w:cs="CircularXX Light"/>
+        </w:rPr>
+        <w:t>Middle</w:t>
+      </w:r>
+      <w:proofErr w:type="spellEnd"/>
+      <w:r>
+        <w:rPr>
+          <w:rFonts w:ascii="CircularXX Light" w:hAnsi="CircularXX Light" w:cs="CircularXX Light"/>
+        </w:rPr>
+        <w:t xml:space="preserve"> Angriff wird eine vermeintlich sichere und private Kommunikation zwischen zwei Parteien über einen Angreifer geführt, der die Anfragen und Antworten der Opfer zwar weiterleitet und sie damit denken lässt sie wären sicher, jedoch die komplette Kontrolle über den Austausch hat. </w:t>
       </w:r>
       <w:r>
         <w:rPr>
@@ -2959,7 +3297,6 @@
         <w:rPr>
           <w:rFonts w:ascii="CircularXX Light" w:hAnsi="CircularXX Light" w:cs="CircularXX Light"/>
         </w:rPr>
-        <w:lastRenderedPageBreak/>
         <w:t xml:space="preserve">Diese Angriffe können durch Endpunkt Authentifizierung verhindert werden, die sicherstellen, dass auch nur der richtige Empfänger die Nachricht entschlüsseln kann. </w:t>
       </w:r>
     </w:p>
@@ -3093,24 +3430,31 @@
           <w:rFonts w:ascii="CircularXX Light" w:hAnsi="CircularXX Light" w:cs="CircularXX Light"/>
         </w:rPr>
       </w:pPr>
-    </w:p>
-    <w:p>
-      <w:pPr>
-        <w:pStyle w:val="berschrift2"/>
-        <w:rPr>
-          <w:rFonts w:ascii="CircularXX Light" w:hAnsi="CircularXX Light" w:cs="CircularXX Light"/>
-        </w:rPr>
-      </w:pPr>
-      <w:bookmarkStart w:id="23" w:name="_Toc106626436"/>
-      <w:bookmarkStart w:id="24" w:name="_Toc106627518"/>
-      <w:r>
-        <w:rPr>
-          <w:rFonts w:ascii="CircularXX Light" w:hAnsi="CircularXX Light" w:cs="CircularXX Light"/>
-        </w:rPr>
+      <w:r>
+        <w:rPr>
+          <w:rFonts w:ascii="CircularXX Light" w:hAnsi="CircularXX Light" w:cs="CircularXX Light"/>
+        </w:rPr>
+        <w:br w:type="page"/>
+      </w:r>
+    </w:p>
+    <w:p>
+      <w:pPr>
+        <w:pStyle w:val="Heading2"/>
+        <w:rPr>
+          <w:rFonts w:ascii="CircularXX Light" w:hAnsi="CircularXX Light" w:cs="CircularXX Light"/>
+        </w:rPr>
+      </w:pPr>
+      <w:bookmarkStart w:id="24" w:name="_Toc106626436"/>
+      <w:bookmarkStart w:id="25" w:name="_Toc106630471"/>
+      <w:r>
+        <w:rPr>
+          <w:rFonts w:ascii="CircularXX Light" w:hAnsi="CircularXX Light" w:cs="CircularXX Light"/>
+        </w:rPr>
+        <w:lastRenderedPageBreak/>
         <w:t>Session Hijacking</w:t>
       </w:r>
-      <w:bookmarkEnd w:id="23"/>
       <w:bookmarkEnd w:id="24"/>
+      <w:bookmarkEnd w:id="25"/>
     </w:p>
     <w:p/>
     <w:p>
@@ -3162,13 +3506,13 @@
     </w:p>
     <w:p>
       <w:pPr>
-        <w:pStyle w:val="berschrift2"/>
-        <w:rPr>
-          <w:rFonts w:ascii="CircularXX Light" w:hAnsi="CircularXX Light" w:cs="CircularXX Light"/>
-        </w:rPr>
-      </w:pPr>
-      <w:bookmarkStart w:id="25" w:name="_Toc106626437"/>
-      <w:bookmarkStart w:id="26" w:name="_Toc106627519"/>
+        <w:pStyle w:val="Heading2"/>
+        <w:rPr>
+          <w:rFonts w:ascii="CircularXX Light" w:hAnsi="CircularXX Light" w:cs="CircularXX Light"/>
+        </w:rPr>
+      </w:pPr>
+      <w:bookmarkStart w:id="26" w:name="_Toc106626437"/>
+      <w:bookmarkStart w:id="27" w:name="_Toc106630472"/>
       <w:proofErr w:type="spellStart"/>
       <w:r>
         <w:rPr>
@@ -3183,8 +3527,8 @@
         </w:rPr>
         <w:t xml:space="preserve"> Engineering</w:t>
       </w:r>
-      <w:bookmarkEnd w:id="25"/>
       <w:bookmarkEnd w:id="26"/>
+      <w:bookmarkEnd w:id="27"/>
     </w:p>
     <w:p/>
     <w:p>
@@ -3243,11 +3587,13 @@
     </w:p>
     <w:p>
       <w:pPr>
-        <w:pStyle w:val="berschrift2"/>
-        <w:rPr>
-          <w:rFonts w:ascii="CircularXX Light" w:hAnsi="CircularXX Light" w:cs="CircularXX Light"/>
-        </w:rPr>
-      </w:pPr>
+        <w:pStyle w:val="Heading2"/>
+        <w:rPr>
+          <w:rFonts w:ascii="CircularXX Light" w:hAnsi="CircularXX Light" w:cs="CircularXX Light"/>
+        </w:rPr>
+      </w:pPr>
+      <w:bookmarkStart w:id="28" w:name="_GoBack"/>
+      <w:bookmarkEnd w:id="28"/>
     </w:p>
     <w:sectPr>
       <w:footerReference w:type="default" r:id="rId9"/>
@@ -3261,7 +3607,7 @@
 </file>
 
 <file path=word/endnotes.xml><?xml version="1.0" encoding="utf-8"?>
-<w:endnotes xmlns:wpc="http://schemas.microsoft.com/office/word/2010/wordprocessingCanvas" xmlns:cx="http://schemas.microsoft.com/office/drawing/2014/chartex" xmlns:cx1="http://schemas.microsoft.com/office/drawing/2015/9/8/chartex" xmlns:cx2="http://schemas.microsoft.com/office/drawing/2015/10/21/chartex" xmlns:cx3="http://schemas.microsoft.com/office/drawing/2016/5/9/chartex" xmlns:cx4="http://schemas.microsoft.com/office/drawing/2016/5/10/chartex" xmlns:cx5="http://schemas.microsoft.com/office/drawing/2016/5/11/chartex" xmlns:cx6="http://schemas.microsoft.com/office/drawing/2016/5/12/chartex" xmlns:cx7="http://schemas.microsoft.com/office/drawing/2016/5/13/chartex" xmlns:cx8="http://schemas.microsoft.com/office/drawing/2016/5/14/chartex" xmlns:mc="http://schemas.openxmlformats.org/markup-compatibility/2006" xmlns:aink="http://schemas.microsoft.com/office/drawing/2016/ink" xmlns:am3d="http://schemas.microsoft.com/office/drawing/2017/model3d" xmlns:o="urn:schemas-microsoft-com:office:office" xmlns:oel="http://schemas.microsoft.com/office/2019/extlst" xmlns:r="http://schemas.openxmlformats.org/officeDocument/2006/relationships" xmlns:m="http://schemas.openxmlformats.org/officeDocument/2006/math" xmlns:v="urn:schemas-microsoft-com:vml" xmlns:wp14="http://schemas.microsoft.com/office/word/2010/wordprocessingDrawing" xmlns:wp="http://schemas.openxmlformats.org/drawingml/2006/wordprocessingDrawing" xmlns:w10="urn:schemas-microsoft-com:office:word" xmlns:w="http://schemas.openxmlformats.org/wordprocessingml/2006/main" xmlns:w14="http://schemas.microsoft.com/office/word/2010/wordml" xmlns:w15="http://schemas.microsoft.com/office/word/2012/wordml" xmlns:w16cex="http://schemas.microsoft.com/office/word/2018/wordml/cex" xmlns:w16cid="http://schemas.microsoft.com/office/word/2016/wordml/cid" xmlns:w16="http://schemas.microsoft.com/office/word/2018/wordml" xmlns:w16sdtdh="http://schemas.microsoft.com/office/word/2020/wordml/sdtdatahash" xmlns:w16se="http://schemas.microsoft.com/office/word/2015/wordml/symex" xmlns:wpg="http://schemas.microsoft.com/office/word/2010/wordprocessingGroup" xmlns:wpi="http://schemas.microsoft.com/office/word/2010/wordprocessingInk" xmlns:wne="http://schemas.microsoft.com/office/word/2006/wordml" xmlns:wps="http://schemas.microsoft.com/office/word/2010/wordprocessingShape" mc:Ignorable="w14 w15 w16se w16cid w16 w16cex w16sdtdh wp14">
+<w:endnotes xmlns:wpc="http://schemas.microsoft.com/office/word/2010/wordprocessingCanvas" xmlns:cx="http://schemas.microsoft.com/office/drawing/2014/chartex" xmlns:cx1="http://schemas.microsoft.com/office/drawing/2015/9/8/chartex" xmlns:mc="http://schemas.openxmlformats.org/markup-compatibility/2006" xmlns:o="urn:schemas-microsoft-com:office:office" xmlns:r="http://schemas.openxmlformats.org/officeDocument/2006/relationships" xmlns:m="http://schemas.openxmlformats.org/officeDocument/2006/math" xmlns:v="urn:schemas-microsoft-com:vml" xmlns:wp14="http://schemas.microsoft.com/office/word/2010/wordprocessingDrawing" xmlns:wp="http://schemas.openxmlformats.org/drawingml/2006/wordprocessingDrawing" xmlns:w10="urn:schemas-microsoft-com:office:word" xmlns:w="http://schemas.openxmlformats.org/wordprocessingml/2006/main" xmlns:w14="http://schemas.microsoft.com/office/word/2010/wordml" xmlns:w15="http://schemas.microsoft.com/office/word/2012/wordml" xmlns:w16se="http://schemas.microsoft.com/office/word/2015/wordml/symex" xmlns:wpg="http://schemas.microsoft.com/office/word/2010/wordprocessingGroup" xmlns:wpi="http://schemas.microsoft.com/office/word/2010/wordprocessingInk" xmlns:wne="http://schemas.microsoft.com/office/word/2006/wordml" xmlns:wps="http://schemas.microsoft.com/office/word/2010/wordprocessingShape" mc:Ignorable="w14 w15 w16se wp14">
   <w:endnote w:type="separator" w:id="-1">
     <w:p>
       <w:pPr>
@@ -3286,10 +3632,10 @@
 </file>
 
 <file path=word/footer1.xml><?xml version="1.0" encoding="utf-8"?>
-<w:ftr xmlns:wpc="http://schemas.microsoft.com/office/word/2010/wordprocessingCanvas" xmlns:cx="http://schemas.microsoft.com/office/drawing/2014/chartex" xmlns:cx1="http://schemas.microsoft.com/office/drawing/2015/9/8/chartex" xmlns:cx2="http://schemas.microsoft.com/office/drawing/2015/10/21/chartex" xmlns:cx3="http://schemas.microsoft.com/office/drawing/2016/5/9/chartex" xmlns:cx4="http://schemas.microsoft.com/office/drawing/2016/5/10/chartex" xmlns:cx5="http://schemas.microsoft.com/office/drawing/2016/5/11/chartex" xmlns:cx6="http://schemas.microsoft.com/office/drawing/2016/5/12/chartex" xmlns:cx7="http://schemas.microsoft.com/office/drawing/2016/5/13/chartex" xmlns:cx8="http://schemas.microsoft.com/office/drawing/2016/5/14/chartex" xmlns:mc="http://schemas.openxmlformats.org/markup-compatibility/2006" xmlns:aink="http://schemas.microsoft.com/office/drawing/2016/ink" xmlns:am3d="http://schemas.microsoft.com/office/drawing/2017/model3d" xmlns:o="urn:schemas-microsoft-com:office:office" xmlns:oel="http://schemas.microsoft.com/office/2019/extlst" xmlns:r="http://schemas.openxmlformats.org/officeDocument/2006/relationships" xmlns:m="http://schemas.openxmlformats.org/officeDocument/2006/math" xmlns:v="urn:schemas-microsoft-com:vml" xmlns:wp14="http://schemas.microsoft.com/office/word/2010/wordprocessingDrawing" xmlns:wp="http://schemas.openxmlformats.org/drawingml/2006/wordprocessingDrawing" xmlns:w10="urn:schemas-microsoft-com:office:word" xmlns:w="http://schemas.openxmlformats.org/wordprocessingml/2006/main" xmlns:w14="http://schemas.microsoft.com/office/word/2010/wordml" xmlns:w15="http://schemas.microsoft.com/office/word/2012/wordml" xmlns:w16cex="http://schemas.microsoft.com/office/word/2018/wordml/cex" xmlns:w16cid="http://schemas.microsoft.com/office/word/2016/wordml/cid" xmlns:w16="http://schemas.microsoft.com/office/word/2018/wordml" xmlns:w16sdtdh="http://schemas.microsoft.com/office/word/2020/wordml/sdtdatahash" xmlns:w16se="http://schemas.microsoft.com/office/word/2015/wordml/symex" xmlns:wpg="http://schemas.microsoft.com/office/word/2010/wordprocessingGroup" xmlns:wpi="http://schemas.microsoft.com/office/word/2010/wordprocessingInk" xmlns:wne="http://schemas.microsoft.com/office/word/2006/wordml" xmlns:wps="http://schemas.microsoft.com/office/word/2010/wordprocessingShape" mc:Ignorable="w14 w15 w16se w16cid w16 w16cex w16sdtdh wp14">
+<w:ftr xmlns:wpc="http://schemas.microsoft.com/office/word/2010/wordprocessingCanvas" xmlns:cx="http://schemas.microsoft.com/office/drawing/2014/chartex" xmlns:cx1="http://schemas.microsoft.com/office/drawing/2015/9/8/chartex" xmlns:mc="http://schemas.openxmlformats.org/markup-compatibility/2006" xmlns:o="urn:schemas-microsoft-com:office:office" xmlns:r="http://schemas.openxmlformats.org/officeDocument/2006/relationships" xmlns:m="http://schemas.openxmlformats.org/officeDocument/2006/math" xmlns:v="urn:schemas-microsoft-com:vml" xmlns:wp14="http://schemas.microsoft.com/office/word/2010/wordprocessingDrawing" xmlns:wp="http://schemas.openxmlformats.org/drawingml/2006/wordprocessingDrawing" xmlns:w10="urn:schemas-microsoft-com:office:word" xmlns:w="http://schemas.openxmlformats.org/wordprocessingml/2006/main" xmlns:w14="http://schemas.microsoft.com/office/word/2010/wordml" xmlns:w15="http://schemas.microsoft.com/office/word/2012/wordml" xmlns:w16se="http://schemas.microsoft.com/office/word/2015/wordml/symex" xmlns:wpg="http://schemas.microsoft.com/office/word/2010/wordprocessingGroup" xmlns:wpi="http://schemas.microsoft.com/office/word/2010/wordprocessingInk" xmlns:wne="http://schemas.microsoft.com/office/word/2006/wordml" xmlns:wps="http://schemas.microsoft.com/office/word/2010/wordprocessingShape" mc:Ignorable="w14 w15 w16se wp14">
   <w:p>
     <w:pPr>
-      <w:pStyle w:val="Fuzeile"/>
+      <w:pStyle w:val="Footer"/>
       <w:jc w:val="center"/>
     </w:pPr>
     <w:r>
@@ -3312,7 +3658,7 @@
         <w:noProof/>
         <w:lang w:val="de-DE"/>
       </w:rPr>
-      <w:t>4</w:t>
+      <w:t>9</w:t>
     </w:r>
     <w:r>
       <w:fldChar w:fldCharType="end"/>
@@ -3328,7 +3674,7 @@
 </file>
 
 <file path=word/footnotes.xml><?xml version="1.0" encoding="utf-8"?>
-<w:footnotes xmlns:wpc="http://schemas.microsoft.com/office/word/2010/wordprocessingCanvas" xmlns:cx="http://schemas.microsoft.com/office/drawing/2014/chartex" xmlns:cx1="http://schemas.microsoft.com/office/drawing/2015/9/8/chartex" xmlns:cx2="http://schemas.microsoft.com/office/drawing/2015/10/21/chartex" xmlns:cx3="http://schemas.microsoft.com/office/drawing/2016/5/9/chartex" xmlns:cx4="http://schemas.microsoft.com/office/drawing/2016/5/10/chartex" xmlns:cx5="http://schemas.microsoft.com/office/drawing/2016/5/11/chartex" xmlns:cx6="http://schemas.microsoft.com/office/drawing/2016/5/12/chartex" xmlns:cx7="http://schemas.microsoft.com/office/drawing/2016/5/13/chartex" xmlns:cx8="http://schemas.microsoft.com/office/drawing/2016/5/14/chartex" xmlns:mc="http://schemas.openxmlformats.org/markup-compatibility/2006" xmlns:aink="http://schemas.microsoft.com/office/drawing/2016/ink" xmlns:am3d="http://schemas.microsoft.com/office/drawing/2017/model3d" xmlns:o="urn:schemas-microsoft-com:office:office" xmlns:oel="http://schemas.microsoft.com/office/2019/extlst" xmlns:r="http://schemas.openxmlformats.org/officeDocument/2006/relationships" xmlns:m="http://schemas.openxmlformats.org/officeDocument/2006/math" xmlns:v="urn:schemas-microsoft-com:vml" xmlns:wp14="http://schemas.microsoft.com/office/word/2010/wordprocessingDrawing" xmlns:wp="http://schemas.openxmlformats.org/drawingml/2006/wordprocessingDrawing" xmlns:w10="urn:schemas-microsoft-com:office:word" xmlns:w="http://schemas.openxmlformats.org/wordprocessingml/2006/main" xmlns:w14="http://schemas.microsoft.com/office/word/2010/wordml" xmlns:w15="http://schemas.microsoft.com/office/word/2012/wordml" xmlns:w16cex="http://schemas.microsoft.com/office/word/2018/wordml/cex" xmlns:w16cid="http://schemas.microsoft.com/office/word/2016/wordml/cid" xmlns:w16="http://schemas.microsoft.com/office/word/2018/wordml" xmlns:w16sdtdh="http://schemas.microsoft.com/office/word/2020/wordml/sdtdatahash" xmlns:w16se="http://schemas.microsoft.com/office/word/2015/wordml/symex" xmlns:wpg="http://schemas.microsoft.com/office/word/2010/wordprocessingGroup" xmlns:wpi="http://schemas.microsoft.com/office/word/2010/wordprocessingInk" xmlns:wne="http://schemas.microsoft.com/office/word/2006/wordml" xmlns:wps="http://schemas.microsoft.com/office/word/2010/wordprocessingShape" mc:Ignorable="w14 w15 w16se w16cid w16 w16cex w16sdtdh wp14">
+<w:footnotes xmlns:wpc="http://schemas.microsoft.com/office/word/2010/wordprocessingCanvas" xmlns:cx="http://schemas.microsoft.com/office/drawing/2014/chartex" xmlns:cx1="http://schemas.microsoft.com/office/drawing/2015/9/8/chartex" xmlns:mc="http://schemas.openxmlformats.org/markup-compatibility/2006" xmlns:o="urn:schemas-microsoft-com:office:office" xmlns:r="http://schemas.openxmlformats.org/officeDocument/2006/relationships" xmlns:m="http://schemas.openxmlformats.org/officeDocument/2006/math" xmlns:v="urn:schemas-microsoft-com:vml" xmlns:wp14="http://schemas.microsoft.com/office/word/2010/wordprocessingDrawing" xmlns:wp="http://schemas.openxmlformats.org/drawingml/2006/wordprocessingDrawing" xmlns:w10="urn:schemas-microsoft-com:office:word" xmlns:w="http://schemas.openxmlformats.org/wordprocessingml/2006/main" xmlns:w14="http://schemas.microsoft.com/office/word/2010/wordml" xmlns:w15="http://schemas.microsoft.com/office/word/2012/wordml" xmlns:w16se="http://schemas.microsoft.com/office/word/2015/wordml/symex" xmlns:wpg="http://schemas.microsoft.com/office/word/2010/wordprocessingGroup" xmlns:wpi="http://schemas.microsoft.com/office/word/2010/wordprocessingInk" xmlns:wne="http://schemas.microsoft.com/office/word/2006/wordml" xmlns:wps="http://schemas.microsoft.com/office/word/2010/wordprocessingShape" mc:Ignorable="w14 w15 w16se wp14">
   <w:footnote w:type="separator" w:id="-1">
     <w:p>
       <w:pPr>
@@ -3353,8 +3699,121 @@
 </file>
 
 <file path=word/numbering.xml><?xml version="1.0" encoding="utf-8"?>
-<w:numbering xmlns:wpc="http://schemas.microsoft.com/office/word/2010/wordprocessingCanvas" xmlns:cx="http://schemas.microsoft.com/office/drawing/2014/chartex" xmlns:cx1="http://schemas.microsoft.com/office/drawing/2015/9/8/chartex" xmlns:cx2="http://schemas.microsoft.com/office/drawing/2015/10/21/chartex" xmlns:cx3="http://schemas.microsoft.com/office/drawing/2016/5/9/chartex" xmlns:cx4="http://schemas.microsoft.com/office/drawing/2016/5/10/chartex" xmlns:cx5="http://schemas.microsoft.com/office/drawing/2016/5/11/chartex" xmlns:cx6="http://schemas.microsoft.com/office/drawing/2016/5/12/chartex" xmlns:cx7="http://schemas.microsoft.com/office/drawing/2016/5/13/chartex" xmlns:cx8="http://schemas.microsoft.com/office/drawing/2016/5/14/chartex" xmlns:mc="http://schemas.openxmlformats.org/markup-compatibility/2006" xmlns:aink="http://schemas.microsoft.com/office/drawing/2016/ink" xmlns:am3d="http://schemas.microsoft.com/office/drawing/2017/model3d" xmlns:o="urn:schemas-microsoft-com:office:office" xmlns:oel="http://schemas.microsoft.com/office/2019/extlst" xmlns:r="http://schemas.openxmlformats.org/officeDocument/2006/relationships" xmlns:m="http://schemas.openxmlformats.org/officeDocument/2006/math" xmlns:v="urn:schemas-microsoft-com:vml" xmlns:wp14="http://schemas.microsoft.com/office/word/2010/wordprocessingDrawing" xmlns:wp="http://schemas.openxmlformats.org/drawingml/2006/wordprocessingDrawing" xmlns:w10="urn:schemas-microsoft-com:office:word" xmlns:w="http://schemas.openxmlformats.org/wordprocessingml/2006/main" xmlns:w14="http://schemas.microsoft.com/office/word/2010/wordml" xmlns:w15="http://schemas.microsoft.com/office/word/2012/wordml" xmlns:w16cex="http://schemas.microsoft.com/office/word/2018/wordml/cex" xmlns:w16cid="http://schemas.microsoft.com/office/word/2016/wordml/cid" xmlns:w16="http://schemas.microsoft.com/office/word/2018/wordml" xmlns:w16sdtdh="http://schemas.microsoft.com/office/word/2020/wordml/sdtdatahash" xmlns:w16se="http://schemas.microsoft.com/office/word/2015/wordml/symex" xmlns:wpg="http://schemas.microsoft.com/office/word/2010/wordprocessingGroup" xmlns:wpi="http://schemas.microsoft.com/office/word/2010/wordprocessingInk" xmlns:wne="http://schemas.microsoft.com/office/word/2006/wordml" xmlns:wps="http://schemas.microsoft.com/office/word/2010/wordprocessingShape" mc:Ignorable="w14 w15 w16se w16cid w16 w16cex w16sdtdh wp14">
+<w:numbering xmlns:wpc="http://schemas.microsoft.com/office/word/2010/wordprocessingCanvas" xmlns:cx="http://schemas.microsoft.com/office/drawing/2014/chartex" xmlns:cx1="http://schemas.microsoft.com/office/drawing/2015/9/8/chartex" xmlns:mc="http://schemas.openxmlformats.org/markup-compatibility/2006" xmlns:o="urn:schemas-microsoft-com:office:office" xmlns:r="http://schemas.openxmlformats.org/officeDocument/2006/relationships" xmlns:m="http://schemas.openxmlformats.org/officeDocument/2006/math" xmlns:v="urn:schemas-microsoft-com:vml" xmlns:wp14="http://schemas.microsoft.com/office/word/2010/wordprocessingDrawing" xmlns:wp="http://schemas.openxmlformats.org/drawingml/2006/wordprocessingDrawing" xmlns:w10="urn:schemas-microsoft-com:office:word" xmlns:w="http://schemas.openxmlformats.org/wordprocessingml/2006/main" xmlns:w14="http://schemas.microsoft.com/office/word/2010/wordml" xmlns:w15="http://schemas.microsoft.com/office/word/2012/wordml" xmlns:w16se="http://schemas.microsoft.com/office/word/2015/wordml/symex" xmlns:wpg="http://schemas.microsoft.com/office/word/2010/wordprocessingGroup" xmlns:wpi="http://schemas.microsoft.com/office/word/2010/wordprocessingInk" xmlns:wne="http://schemas.microsoft.com/office/word/2006/wordml" xmlns:wps="http://schemas.microsoft.com/office/word/2010/wordprocessingShape" mc:Ignorable="w14 w15 w16se wp14">
   <w:abstractNum w:abstractNumId="0" w15:restartNumberingAfterBreak="0">
+    <w:nsid w:val="165854FE"/>
+    <w:multiLevelType w:val="hybridMultilevel"/>
+    <w:tmpl w:val="CFB8839E"/>
+    <w:lvl w:ilvl="0" w:tplc="04090001">
+      <w:start w:val="1"/>
+      <w:numFmt w:val="bullet"/>
+      <w:lvlText w:val=""/>
+      <w:lvlJc w:val="left"/>
+      <w:pPr>
+        <w:ind w:left="4260" w:hanging="360"/>
+      </w:pPr>
+      <w:rPr>
+        <w:rFonts w:ascii="Symbol" w:hAnsi="Symbol" w:hint="default"/>
+      </w:rPr>
+    </w:lvl>
+    <w:lvl w:ilvl="1" w:tplc="04090003" w:tentative="1">
+      <w:start w:val="1"/>
+      <w:numFmt w:val="bullet"/>
+      <w:lvlText w:val="o"/>
+      <w:lvlJc w:val="left"/>
+      <w:pPr>
+        <w:ind w:left="4980" w:hanging="360"/>
+      </w:pPr>
+      <w:rPr>
+        <w:rFonts w:ascii="Courier New" w:hAnsi="Courier New" w:cs="Courier New" w:hint="default"/>
+      </w:rPr>
+    </w:lvl>
+    <w:lvl w:ilvl="2" w:tplc="04090005" w:tentative="1">
+      <w:start w:val="1"/>
+      <w:numFmt w:val="bullet"/>
+      <w:lvlText w:val=""/>
+      <w:lvlJc w:val="left"/>
+      <w:pPr>
+        <w:ind w:left="5700" w:hanging="360"/>
+      </w:pPr>
+      <w:rPr>
+        <w:rFonts w:ascii="Wingdings" w:hAnsi="Wingdings" w:hint="default"/>
+      </w:rPr>
+    </w:lvl>
+    <w:lvl w:ilvl="3" w:tplc="04090001" w:tentative="1">
+      <w:start w:val="1"/>
+      <w:numFmt w:val="bullet"/>
+      <w:lvlText w:val=""/>
+      <w:lvlJc w:val="left"/>
+      <w:pPr>
+        <w:ind w:left="6420" w:hanging="360"/>
+      </w:pPr>
+      <w:rPr>
+        <w:rFonts w:ascii="Symbol" w:hAnsi="Symbol" w:hint="default"/>
+      </w:rPr>
+    </w:lvl>
+    <w:lvl w:ilvl="4" w:tplc="04090003" w:tentative="1">
+      <w:start w:val="1"/>
+      <w:numFmt w:val="bullet"/>
+      <w:lvlText w:val="o"/>
+      <w:lvlJc w:val="left"/>
+      <w:pPr>
+        <w:ind w:left="7140" w:hanging="360"/>
+      </w:pPr>
+      <w:rPr>
+        <w:rFonts w:ascii="Courier New" w:hAnsi="Courier New" w:cs="Courier New" w:hint="default"/>
+      </w:rPr>
+    </w:lvl>
+    <w:lvl w:ilvl="5" w:tplc="04090005" w:tentative="1">
+      <w:start w:val="1"/>
+      <w:numFmt w:val="bullet"/>
+      <w:lvlText w:val=""/>
+      <w:lvlJc w:val="left"/>
+      <w:pPr>
+        <w:ind w:left="7860" w:hanging="360"/>
+      </w:pPr>
+      <w:rPr>
+        <w:rFonts w:ascii="Wingdings" w:hAnsi="Wingdings" w:hint="default"/>
+      </w:rPr>
+    </w:lvl>
+    <w:lvl w:ilvl="6" w:tplc="04090001" w:tentative="1">
+      <w:start w:val="1"/>
+      <w:numFmt w:val="bullet"/>
+      <w:lvlText w:val=""/>
+      <w:lvlJc w:val="left"/>
+      <w:pPr>
+        <w:ind w:left="8580" w:hanging="360"/>
+      </w:pPr>
+      <w:rPr>
+        <w:rFonts w:ascii="Symbol" w:hAnsi="Symbol" w:hint="default"/>
+      </w:rPr>
+    </w:lvl>
+    <w:lvl w:ilvl="7" w:tplc="04090003" w:tentative="1">
+      <w:start w:val="1"/>
+      <w:numFmt w:val="bullet"/>
+      <w:lvlText w:val="o"/>
+      <w:lvlJc w:val="left"/>
+      <w:pPr>
+        <w:ind w:left="9300" w:hanging="360"/>
+      </w:pPr>
+      <w:rPr>
+        <w:rFonts w:ascii="Courier New" w:hAnsi="Courier New" w:cs="Courier New" w:hint="default"/>
+      </w:rPr>
+    </w:lvl>
+    <w:lvl w:ilvl="8" w:tplc="04090005" w:tentative="1">
+      <w:start w:val="1"/>
+      <w:numFmt w:val="bullet"/>
+      <w:lvlText w:val=""/>
+      <w:lvlJc w:val="left"/>
+      <w:pPr>
+        <w:ind w:left="10020" w:hanging="360"/>
+      </w:pPr>
+      <w:rPr>
+        <w:rFonts w:ascii="Wingdings" w:hAnsi="Wingdings" w:hint="default"/>
+      </w:rPr>
+    </w:lvl>
+  </w:abstractNum>
+  <w:abstractNum w:abstractNumId="1" w15:restartNumberingAfterBreak="0">
     <w:nsid w:val="2CF44ECD"/>
     <w:multiLevelType w:val="hybridMultilevel"/>
     <w:tmpl w:val="ACE08FBA"/>
@@ -3467,7 +3926,120 @@
       </w:rPr>
     </w:lvl>
   </w:abstractNum>
-  <w:abstractNum w:abstractNumId="1" w15:restartNumberingAfterBreak="0">
+  <w:abstractNum w:abstractNumId="2" w15:restartNumberingAfterBreak="0">
+    <w:nsid w:val="39C1700C"/>
+    <w:multiLevelType w:val="hybridMultilevel"/>
+    <w:tmpl w:val="74161056"/>
+    <w:lvl w:ilvl="0" w:tplc="8AF8DDA6">
+      <w:start w:val="4"/>
+      <w:numFmt w:val="bullet"/>
+      <w:lvlText w:val="-"/>
+      <w:lvlJc w:val="left"/>
+      <w:pPr>
+        <w:ind w:left="4260" w:hanging="360"/>
+      </w:pPr>
+      <w:rPr>
+        <w:rFonts w:ascii="Calibri" w:eastAsiaTheme="minorHAnsi" w:hAnsi="Calibri" w:cs="Calibri" w:hint="default"/>
+      </w:rPr>
+    </w:lvl>
+    <w:lvl w:ilvl="1" w:tplc="04090003" w:tentative="1">
+      <w:start w:val="1"/>
+      <w:numFmt w:val="bullet"/>
+      <w:lvlText w:val="o"/>
+      <w:lvlJc w:val="left"/>
+      <w:pPr>
+        <w:ind w:left="4980" w:hanging="360"/>
+      </w:pPr>
+      <w:rPr>
+        <w:rFonts w:ascii="Courier New" w:hAnsi="Courier New" w:cs="Courier New" w:hint="default"/>
+      </w:rPr>
+    </w:lvl>
+    <w:lvl w:ilvl="2" w:tplc="04090005" w:tentative="1">
+      <w:start w:val="1"/>
+      <w:numFmt w:val="bullet"/>
+      <w:lvlText w:val=""/>
+      <w:lvlJc w:val="left"/>
+      <w:pPr>
+        <w:ind w:left="5700" w:hanging="360"/>
+      </w:pPr>
+      <w:rPr>
+        <w:rFonts w:ascii="Wingdings" w:hAnsi="Wingdings" w:hint="default"/>
+      </w:rPr>
+    </w:lvl>
+    <w:lvl w:ilvl="3" w:tplc="04090001" w:tentative="1">
+      <w:start w:val="1"/>
+      <w:numFmt w:val="bullet"/>
+      <w:lvlText w:val=""/>
+      <w:lvlJc w:val="left"/>
+      <w:pPr>
+        <w:ind w:left="6420" w:hanging="360"/>
+      </w:pPr>
+      <w:rPr>
+        <w:rFonts w:ascii="Symbol" w:hAnsi="Symbol" w:hint="default"/>
+      </w:rPr>
+    </w:lvl>
+    <w:lvl w:ilvl="4" w:tplc="04090003" w:tentative="1">
+      <w:start w:val="1"/>
+      <w:numFmt w:val="bullet"/>
+      <w:lvlText w:val="o"/>
+      <w:lvlJc w:val="left"/>
+      <w:pPr>
+        <w:ind w:left="7140" w:hanging="360"/>
+      </w:pPr>
+      <w:rPr>
+        <w:rFonts w:ascii="Courier New" w:hAnsi="Courier New" w:cs="Courier New" w:hint="default"/>
+      </w:rPr>
+    </w:lvl>
+    <w:lvl w:ilvl="5" w:tplc="04090005" w:tentative="1">
+      <w:start w:val="1"/>
+      <w:numFmt w:val="bullet"/>
+      <w:lvlText w:val=""/>
+      <w:lvlJc w:val="left"/>
+      <w:pPr>
+        <w:ind w:left="7860" w:hanging="360"/>
+      </w:pPr>
+      <w:rPr>
+        <w:rFonts w:ascii="Wingdings" w:hAnsi="Wingdings" w:hint="default"/>
+      </w:rPr>
+    </w:lvl>
+    <w:lvl w:ilvl="6" w:tplc="04090001" w:tentative="1">
+      <w:start w:val="1"/>
+      <w:numFmt w:val="bullet"/>
+      <w:lvlText w:val=""/>
+      <w:lvlJc w:val="left"/>
+      <w:pPr>
+        <w:ind w:left="8580" w:hanging="360"/>
+      </w:pPr>
+      <w:rPr>
+        <w:rFonts w:ascii="Symbol" w:hAnsi="Symbol" w:hint="default"/>
+      </w:rPr>
+    </w:lvl>
+    <w:lvl w:ilvl="7" w:tplc="04090003" w:tentative="1">
+      <w:start w:val="1"/>
+      <w:numFmt w:val="bullet"/>
+      <w:lvlText w:val="o"/>
+      <w:lvlJc w:val="left"/>
+      <w:pPr>
+        <w:ind w:left="9300" w:hanging="360"/>
+      </w:pPr>
+      <w:rPr>
+        <w:rFonts w:ascii="Courier New" w:hAnsi="Courier New" w:cs="Courier New" w:hint="default"/>
+      </w:rPr>
+    </w:lvl>
+    <w:lvl w:ilvl="8" w:tplc="04090005" w:tentative="1">
+      <w:start w:val="1"/>
+      <w:numFmt w:val="bullet"/>
+      <w:lvlText w:val=""/>
+      <w:lvlJc w:val="left"/>
+      <w:pPr>
+        <w:ind w:left="10020" w:hanging="360"/>
+      </w:pPr>
+      <w:rPr>
+        <w:rFonts w:ascii="Wingdings" w:hAnsi="Wingdings" w:hint="default"/>
+      </w:rPr>
+    </w:lvl>
+  </w:abstractNum>
+  <w:abstractNum w:abstractNumId="3" w15:restartNumberingAfterBreak="0">
     <w:nsid w:val="6E116467"/>
     <w:multiLevelType w:val="hybridMultilevel"/>
     <w:tmpl w:val="F6BC5114"/>
@@ -3580,17 +4152,23 @@
       </w:rPr>
     </w:lvl>
   </w:abstractNum>
-  <w:num w:numId="1" w16cid:durableId="1104300926">
+  <w:num w:numId="1">
+    <w:abstractNumId w:val="3"/>
+  </w:num>
+  <w:num w:numId="2">
     <w:abstractNumId w:val="1"/>
   </w:num>
-  <w:num w:numId="2" w16cid:durableId="1897006438">
+  <w:num w:numId="3">
     <w:abstractNumId w:val="0"/>
+  </w:num>
+  <w:num w:numId="4">
+    <w:abstractNumId w:val="2"/>
   </w:num>
 </w:numbering>
 </file>
 
 <file path=word/styles.xml><?xml version="1.0" encoding="utf-8"?>
-<w:styles xmlns:mc="http://schemas.openxmlformats.org/markup-compatibility/2006" xmlns:r="http://schemas.openxmlformats.org/officeDocument/2006/relationships" xmlns:w="http://schemas.openxmlformats.org/wordprocessingml/2006/main" xmlns:w14="http://schemas.microsoft.com/office/word/2010/wordml" xmlns:w15="http://schemas.microsoft.com/office/word/2012/wordml" xmlns:w16cex="http://schemas.microsoft.com/office/word/2018/wordml/cex" xmlns:w16cid="http://schemas.microsoft.com/office/word/2016/wordml/cid" xmlns:w16="http://schemas.microsoft.com/office/word/2018/wordml" xmlns:w16sdtdh="http://schemas.microsoft.com/office/word/2020/wordml/sdtdatahash" xmlns:w16se="http://schemas.microsoft.com/office/word/2015/wordml/symex" mc:Ignorable="w14 w15 w16se w16cid w16 w16cex w16sdtdh">
+<w:styles xmlns:mc="http://schemas.openxmlformats.org/markup-compatibility/2006" xmlns:r="http://schemas.openxmlformats.org/officeDocument/2006/relationships" xmlns:w="http://schemas.openxmlformats.org/wordprocessingml/2006/main" xmlns:w14="http://schemas.microsoft.com/office/word/2010/wordml" xmlns:w15="http://schemas.microsoft.com/office/word/2012/wordml" xmlns:w16se="http://schemas.microsoft.com/office/word/2015/wordml/symex" mc:Ignorable="w14 w15 w16se">
   <w:docDefaults>
     <w:rPrDefault>
       <w:rPr>
@@ -3606,7 +4184,7 @@
       </w:pPr>
     </w:pPrDefault>
   </w:docDefaults>
-  <w:latentStyles w:defLockedState="0" w:defUIPriority="99" w:defSemiHidden="0" w:defUnhideWhenUsed="0" w:defQFormat="0" w:count="376">
+  <w:latentStyles w:defLockedState="0" w:defUIPriority="99" w:defSemiHidden="0" w:defUnhideWhenUsed="0" w:defQFormat="0" w:count="371">
     <w:lsdException w:name="Normal" w:uiPriority="0" w:qFormat="1"/>
     <w:lsdException w:name="heading 1" w:uiPriority="9" w:qFormat="1"/>
     <w:lsdException w:name="heading 2" w:semiHidden="1" w:uiPriority="9" w:unhideWhenUsed="1" w:qFormat="1"/>
@@ -3712,6 +4290,7 @@
     <w:lsdException w:name="HTML Sample" w:semiHidden="1" w:unhideWhenUsed="1"/>
     <w:lsdException w:name="HTML Typewriter" w:semiHidden="1" w:unhideWhenUsed="1"/>
     <w:lsdException w:name="HTML Variable" w:semiHidden="1" w:unhideWhenUsed="1"/>
+    <w:lsdException w:name="Normal Table" w:semiHidden="1" w:unhideWhenUsed="1"/>
     <w:lsdException w:name="annotation subject" w:semiHidden="1" w:unhideWhenUsed="1"/>
     <w:lsdException w:name="No List" w:semiHidden="1" w:unhideWhenUsed="1"/>
     <w:lsdException w:name="Outline List 1" w:semiHidden="1" w:unhideWhenUsed="1"/>
@@ -3754,8 +4333,11 @@
     <w:lsdException w:name="Table Contemporary" w:semiHidden="1" w:unhideWhenUsed="1"/>
     <w:lsdException w:name="Table Elegant" w:semiHidden="1" w:unhideWhenUsed="1"/>
     <w:lsdException w:name="Table Professional" w:semiHidden="1" w:unhideWhenUsed="1"/>
+    <w:lsdException w:name="Table Subtle 1" w:semiHidden="1" w:unhideWhenUsed="1"/>
     <w:lsdException w:name="Table Subtle 2" w:semiHidden="1" w:unhideWhenUsed="1"/>
     <w:lsdException w:name="Table Web 1" w:semiHidden="1" w:unhideWhenUsed="1"/>
+    <w:lsdException w:name="Table Web 2" w:semiHidden="1" w:unhideWhenUsed="1"/>
+    <w:lsdException w:name="Table Web 3" w:semiHidden="1" w:unhideWhenUsed="1"/>
     <w:lsdException w:name="Balloon Text" w:semiHidden="1" w:unhideWhenUsed="1"/>
     <w:lsdException w:name="Table Grid" w:uiPriority="39"/>
     <w:lsdException w:name="Table Theme" w:semiHidden="1" w:unhideWhenUsed="1"/>
@@ -3974,21 +4556,16 @@
     <w:lsdException w:name="List Table 5 Dark Accent 6" w:uiPriority="50"/>
     <w:lsdException w:name="List Table 6 Colorful Accent 6" w:uiPriority="51"/>
     <w:lsdException w:name="List Table 7 Colorful Accent 6" w:uiPriority="52"/>
-    <w:lsdException w:name="Mention" w:semiHidden="1" w:unhideWhenUsed="1"/>
-    <w:lsdException w:name="Smart Hyperlink" w:semiHidden="1" w:unhideWhenUsed="1"/>
-    <w:lsdException w:name="Hashtag" w:semiHidden="1" w:unhideWhenUsed="1"/>
-    <w:lsdException w:name="Unresolved Mention" w:semiHidden="1" w:unhideWhenUsed="1"/>
-    <w:lsdException w:name="Smart Link" w:semiHidden="1" w:unhideWhenUsed="1"/>
   </w:latentStyles>
-  <w:style w:type="paragraph" w:default="1" w:styleId="Standard">
+  <w:style w:type="paragraph" w:default="1" w:styleId="Normal">
     <w:name w:val="Normal"/>
     <w:qFormat/>
   </w:style>
-  <w:style w:type="paragraph" w:styleId="berschrift1">
+  <w:style w:type="paragraph" w:styleId="Heading1">
     <w:name w:val="heading 1"/>
-    <w:basedOn w:val="Standard"/>
-    <w:next w:val="Standard"/>
-    <w:link w:val="berschrift1Zchn"/>
+    <w:basedOn w:val="Normal"/>
+    <w:next w:val="Normal"/>
+    <w:link w:val="Heading1Char"/>
     <w:uiPriority w:val="9"/>
     <w:qFormat/>
     <w:rsid w:val="00710FE1"/>
@@ -4005,11 +4582,11 @@
       <w:szCs w:val="32"/>
     </w:rPr>
   </w:style>
-  <w:style w:type="paragraph" w:styleId="berschrift2">
+  <w:style w:type="paragraph" w:styleId="Heading2">
     <w:name w:val="heading 2"/>
-    <w:basedOn w:val="Standard"/>
-    <w:next w:val="Standard"/>
-    <w:link w:val="berschrift2Zchn"/>
+    <w:basedOn w:val="Normal"/>
+    <w:next w:val="Normal"/>
+    <w:link w:val="Heading2Char"/>
     <w:uiPriority w:val="9"/>
     <w:unhideWhenUsed/>
     <w:qFormat/>
@@ -4027,11 +4604,11 @@
       <w:szCs w:val="26"/>
     </w:rPr>
   </w:style>
-  <w:style w:type="paragraph" w:styleId="berschrift3">
+  <w:style w:type="paragraph" w:styleId="Heading3">
     <w:name w:val="heading 3"/>
-    <w:basedOn w:val="Standard"/>
-    <w:next w:val="Standard"/>
-    <w:link w:val="berschrift3Zchn"/>
+    <w:basedOn w:val="Normal"/>
+    <w:next w:val="Normal"/>
+    <w:link w:val="Heading3Char"/>
     <w:uiPriority w:val="9"/>
     <w:unhideWhenUsed/>
     <w:qFormat/>
@@ -4049,13 +4626,13 @@
       <w:szCs w:val="24"/>
     </w:rPr>
   </w:style>
-  <w:style w:type="character" w:default="1" w:styleId="Absatz-Standardschriftart">
+  <w:style w:type="character" w:default="1" w:styleId="DefaultParagraphFont">
     <w:name w:val="Default Paragraph Font"/>
     <w:uiPriority w:val="1"/>
     <w:semiHidden/>
     <w:unhideWhenUsed/>
   </w:style>
-  <w:style w:type="table" w:default="1" w:styleId="NormaleTabelle">
+  <w:style w:type="table" w:default="1" w:styleId="TableNormal">
     <w:name w:val="Normal Table"/>
     <w:uiPriority w:val="99"/>
     <w:semiHidden/>
@@ -4070,16 +4647,16 @@
       </w:tblCellMar>
     </w:tblPr>
   </w:style>
-  <w:style w:type="numbering" w:default="1" w:styleId="KeineListe">
+  <w:style w:type="numbering" w:default="1" w:styleId="NoList">
     <w:name w:val="No List"/>
     <w:uiPriority w:val="99"/>
     <w:semiHidden/>
     <w:unhideWhenUsed/>
   </w:style>
-  <w:style w:type="character" w:customStyle="1" w:styleId="berschrift1Zchn">
-    <w:name w:val="Überschrift 1 Zchn"/>
-    <w:basedOn w:val="Absatz-Standardschriftart"/>
-    <w:link w:val="berschrift1"/>
+  <w:style w:type="character" w:customStyle="1" w:styleId="Heading1Char">
+    <w:name w:val="Heading 1 Char"/>
+    <w:basedOn w:val="DefaultParagraphFont"/>
+    <w:link w:val="Heading1"/>
     <w:uiPriority w:val="9"/>
     <w:rsid w:val="00710FE1"/>
     <w:rPr>
@@ -4089,10 +4666,10 @@
       <w:szCs w:val="32"/>
     </w:rPr>
   </w:style>
-  <w:style w:type="character" w:customStyle="1" w:styleId="berschrift2Zchn">
-    <w:name w:val="Überschrift 2 Zchn"/>
-    <w:basedOn w:val="Absatz-Standardschriftart"/>
-    <w:link w:val="berschrift2"/>
+  <w:style w:type="character" w:customStyle="1" w:styleId="Heading2Char">
+    <w:name w:val="Heading 2 Char"/>
+    <w:basedOn w:val="DefaultParagraphFont"/>
+    <w:link w:val="Heading2"/>
     <w:uiPriority w:val="9"/>
     <w:rsid w:val="00710FE1"/>
     <w:rPr>
@@ -4104,7 +4681,7 @@
   </w:style>
   <w:style w:type="character" w:styleId="Hyperlink">
     <w:name w:val="Hyperlink"/>
-    <w:basedOn w:val="Absatz-Standardschriftart"/>
+    <w:basedOn w:val="DefaultParagraphFont"/>
     <w:uiPriority w:val="99"/>
     <w:unhideWhenUsed/>
     <w:rsid w:val="00710FE1"/>
@@ -4115,7 +4692,7 @@
   </w:style>
   <w:style w:type="character" w:customStyle="1" w:styleId="NichtaufgelsteErwhnung1">
     <w:name w:val="Nicht aufgelöste Erwähnung1"/>
-    <w:basedOn w:val="Absatz-Standardschriftart"/>
+    <w:basedOn w:val="DefaultParagraphFont"/>
     <w:uiPriority w:val="99"/>
     <w:semiHidden/>
     <w:unhideWhenUsed/>
@@ -4125,10 +4702,10 @@
       <w:shd w:val="clear" w:color="auto" w:fill="E1DFDD"/>
     </w:rPr>
   </w:style>
-  <w:style w:type="character" w:customStyle="1" w:styleId="berschrift3Zchn">
-    <w:name w:val="Überschrift 3 Zchn"/>
-    <w:basedOn w:val="Absatz-Standardschriftart"/>
-    <w:link w:val="berschrift3"/>
+  <w:style w:type="character" w:customStyle="1" w:styleId="Heading3Char">
+    <w:name w:val="Heading 3 Char"/>
+    <w:basedOn w:val="DefaultParagraphFont"/>
+    <w:link w:val="Heading3"/>
     <w:uiPriority w:val="9"/>
     <w:rsid w:val="003E4AA0"/>
     <w:rPr>
@@ -4138,10 +4715,10 @@
       <w:szCs w:val="24"/>
     </w:rPr>
   </w:style>
-  <w:style w:type="paragraph" w:styleId="Kopfzeile">
+  <w:style w:type="paragraph" w:styleId="Header">
     <w:name w:val="header"/>
-    <w:basedOn w:val="Standard"/>
-    <w:link w:val="KopfzeileZchn"/>
+    <w:basedOn w:val="Normal"/>
+    <w:link w:val="HeaderChar"/>
     <w:uiPriority w:val="99"/>
     <w:unhideWhenUsed/>
     <w:rsid w:val="003E4AA0"/>
@@ -4153,17 +4730,17 @@
       <w:spacing w:after="0" w:line="240" w:lineRule="auto"/>
     </w:pPr>
   </w:style>
-  <w:style w:type="character" w:customStyle="1" w:styleId="KopfzeileZchn">
-    <w:name w:val="Kopfzeile Zchn"/>
-    <w:basedOn w:val="Absatz-Standardschriftart"/>
-    <w:link w:val="Kopfzeile"/>
+  <w:style w:type="character" w:customStyle="1" w:styleId="HeaderChar">
+    <w:name w:val="Header Char"/>
+    <w:basedOn w:val="DefaultParagraphFont"/>
+    <w:link w:val="Header"/>
     <w:uiPriority w:val="99"/>
     <w:rsid w:val="003E4AA0"/>
   </w:style>
-  <w:style w:type="paragraph" w:styleId="Fuzeile">
+  <w:style w:type="paragraph" w:styleId="Footer">
     <w:name w:val="footer"/>
-    <w:basedOn w:val="Standard"/>
-    <w:link w:val="FuzeileZchn"/>
+    <w:basedOn w:val="Normal"/>
+    <w:link w:val="FooterChar"/>
     <w:uiPriority w:val="99"/>
     <w:unhideWhenUsed/>
     <w:rsid w:val="003E4AA0"/>
@@ -4175,17 +4752,17 @@
       <w:spacing w:after="0" w:line="240" w:lineRule="auto"/>
     </w:pPr>
   </w:style>
-  <w:style w:type="character" w:customStyle="1" w:styleId="FuzeileZchn">
-    <w:name w:val="Fußzeile Zchn"/>
-    <w:basedOn w:val="Absatz-Standardschriftart"/>
-    <w:link w:val="Fuzeile"/>
+  <w:style w:type="character" w:customStyle="1" w:styleId="FooterChar">
+    <w:name w:val="Footer Char"/>
+    <w:basedOn w:val="DefaultParagraphFont"/>
+    <w:link w:val="Footer"/>
     <w:uiPriority w:val="99"/>
     <w:rsid w:val="003E4AA0"/>
   </w:style>
-  <w:style w:type="paragraph" w:styleId="Inhaltsverzeichnisberschrift">
+  <w:style w:type="paragraph" w:styleId="TOCHeading">
     <w:name w:val="TOC Heading"/>
-    <w:basedOn w:val="berschrift1"/>
-    <w:next w:val="Standard"/>
+    <w:basedOn w:val="Heading1"/>
+    <w:next w:val="Normal"/>
     <w:uiPriority w:val="39"/>
     <w:unhideWhenUsed/>
     <w:qFormat/>
@@ -4197,10 +4774,10 @@
       <w:lang w:eastAsia="de-CH"/>
     </w:rPr>
   </w:style>
-  <w:style w:type="paragraph" w:styleId="Verzeichnis2">
+  <w:style w:type="paragraph" w:styleId="TOC2">
     <w:name w:val="toc 2"/>
-    <w:basedOn w:val="Standard"/>
-    <w:next w:val="Standard"/>
+    <w:basedOn w:val="Normal"/>
+    <w:next w:val="Normal"/>
     <w:autoRedefine/>
     <w:uiPriority w:val="39"/>
     <w:unhideWhenUsed/>
@@ -4210,10 +4787,10 @@
       <w:ind w:left="220"/>
     </w:pPr>
   </w:style>
-  <w:style w:type="paragraph" w:styleId="Verzeichnis3">
+  <w:style w:type="paragraph" w:styleId="TOC3">
     <w:name w:val="toc 3"/>
-    <w:basedOn w:val="Standard"/>
-    <w:next w:val="Standard"/>
+    <w:basedOn w:val="Normal"/>
+    <w:next w:val="Normal"/>
     <w:autoRedefine/>
     <w:uiPriority w:val="39"/>
     <w:unhideWhenUsed/>
@@ -4223,7 +4800,7 @@
       <w:ind w:left="440"/>
     </w:pPr>
   </w:style>
-  <w:style w:type="paragraph" w:styleId="KeinLeerraum">
+  <w:style w:type="paragraph" w:styleId="NoSpacing">
     <w:name w:val="No Spacing"/>
     <w:uiPriority w:val="1"/>
     <w:qFormat/>
@@ -4232,9 +4809,9 @@
       <w:spacing w:after="0" w:line="240" w:lineRule="auto"/>
     </w:pPr>
   </w:style>
-  <w:style w:type="paragraph" w:styleId="Listenabsatz">
+  <w:style w:type="paragraph" w:styleId="ListParagraph">
     <w:name w:val="List Paragraph"/>
-    <w:basedOn w:val="Standard"/>
+    <w:basedOn w:val="Normal"/>
     <w:uiPriority w:val="34"/>
     <w:qFormat/>
     <w:rsid w:val="008A53E0"/>
@@ -4243,10 +4820,10 @@
       <w:contextualSpacing/>
     </w:pPr>
   </w:style>
-  <w:style w:type="paragraph" w:styleId="Verzeichnis1">
+  <w:style w:type="paragraph" w:styleId="TOC1">
     <w:name w:val="toc 1"/>
-    <w:basedOn w:val="Standard"/>
-    <w:next w:val="Standard"/>
+    <w:basedOn w:val="Normal"/>
+    <w:next w:val="Normal"/>
     <w:autoRedefine/>
     <w:uiPriority w:val="39"/>
     <w:unhideWhenUsed/>
@@ -4558,7 +5135,7 @@
 </file>
 
 <file path=customXml/itemProps1.xml><?xml version="1.0" encoding="utf-8"?>
-<ds:datastoreItem xmlns:ds="http://schemas.openxmlformats.org/officeDocument/2006/customXml" ds:itemID="{F095B77E-05E4-4F1B-8D2F-647115D2F8FB}">
+<ds:datastoreItem xmlns:ds="http://schemas.openxmlformats.org/officeDocument/2006/customXml" ds:itemID="{966664C9-700A-4ECD-8DF9-99CD0696826C}">
   <ds:schemaRefs>
     <ds:schemaRef ds:uri="http://schemas.openxmlformats.org/officeDocument/2006/bibliography"/>
   </ds:schemaRefs>

</xml_diff>

<commit_message>
Convert Documentation.docx and Workjournal.md into PDFs
</commit_message>
<xml_diff>
--- a/documentation/Documentation.docx
+++ b/documentation/Documentation.docx
@@ -11,6 +11,8 @@
           <w:szCs w:val="72"/>
         </w:rPr>
       </w:pPr>
+      <w:bookmarkStart w:id="0" w:name="_GoBack"/>
+      <w:bookmarkEnd w:id="0"/>
       <w:r>
         <w:rPr>
           <w:rFonts w:ascii="CircularXX Light" w:hAnsi="CircularXX Light" w:cs="CircularXX Light"/>
@@ -212,7 +214,7 @@
             </w:rPr>
             <w:fldChar w:fldCharType="separate"/>
           </w:r>
-          <w:hyperlink w:anchor="_Toc106630453" w:history="1">
+          <w:hyperlink w:anchor="_Toc106630946" w:history="1">
             <w:r>
               <w:rPr>
                 <w:rStyle w:val="Hyperlink"/>
@@ -240,7 +242,7 @@
                 <w:noProof/>
                 <w:webHidden/>
               </w:rPr>
-              <w:instrText xml:space="preserve"> PAGEREF _Toc106630453 \h </w:instrText>
+              <w:instrText xml:space="preserve"> PAGEREF _Toc106630946 \h </w:instrText>
             </w:r>
             <w:r>
               <w:rPr>
@@ -283,7 +285,7 @@
               <w:lang w:val="en-US"/>
             </w:rPr>
           </w:pPr>
-          <w:hyperlink w:anchor="_Toc106630454" w:history="1">
+          <w:hyperlink w:anchor="_Toc106630947" w:history="1">
             <w:r>
               <w:rPr>
                 <w:rStyle w:val="Hyperlink"/>
@@ -311,7 +313,7 @@
                 <w:noProof/>
                 <w:webHidden/>
               </w:rPr>
-              <w:instrText xml:space="preserve"> PAGEREF _Toc106630454 \h </w:instrText>
+              <w:instrText xml:space="preserve"> PAGEREF _Toc106630947 \h </w:instrText>
             </w:r>
             <w:r>
               <w:rPr>
@@ -354,7 +356,7 @@
               <w:lang w:val="en-US"/>
             </w:rPr>
           </w:pPr>
-          <w:hyperlink w:anchor="_Toc106630455" w:history="1">
+          <w:hyperlink w:anchor="_Toc106630948" w:history="1">
             <w:r>
               <w:rPr>
                 <w:rStyle w:val="Hyperlink"/>
@@ -382,7 +384,7 @@
                 <w:noProof/>
                 <w:webHidden/>
               </w:rPr>
-              <w:instrText xml:space="preserve"> PAGEREF _Toc106630455 \h </w:instrText>
+              <w:instrText xml:space="preserve"> PAGEREF _Toc106630948 \h </w:instrText>
             </w:r>
             <w:r>
               <w:rPr>
@@ -425,7 +427,7 @@
               <w:lang w:val="en-US"/>
             </w:rPr>
           </w:pPr>
-          <w:hyperlink w:anchor="_Toc106630456" w:history="1">
+          <w:hyperlink w:anchor="_Toc106630949" w:history="1">
             <w:r>
               <w:rPr>
                 <w:rStyle w:val="Hyperlink"/>
@@ -453,7 +455,7 @@
                 <w:noProof/>
                 <w:webHidden/>
               </w:rPr>
-              <w:instrText xml:space="preserve"> PAGEREF _Toc106630456 \h </w:instrText>
+              <w:instrText xml:space="preserve"> PAGEREF _Toc106630949 \h </w:instrText>
             </w:r>
             <w:r>
               <w:rPr>
@@ -496,7 +498,7 @@
               <w:lang w:val="en-US"/>
             </w:rPr>
           </w:pPr>
-          <w:hyperlink w:anchor="_Toc106630457" w:history="1">
+          <w:hyperlink w:anchor="_Toc106630950" w:history="1">
             <w:r>
               <w:rPr>
                 <w:rStyle w:val="Hyperlink"/>
@@ -524,7 +526,7 @@
                 <w:noProof/>
                 <w:webHidden/>
               </w:rPr>
-              <w:instrText xml:space="preserve"> PAGEREF _Toc106630457 \h </w:instrText>
+              <w:instrText xml:space="preserve"> PAGEREF _Toc106630950 \h </w:instrText>
             </w:r>
             <w:r>
               <w:rPr>
@@ -567,7 +569,7 @@
               <w:lang w:val="en-US"/>
             </w:rPr>
           </w:pPr>
-          <w:hyperlink w:anchor="_Toc106630458" w:history="1">
+          <w:hyperlink w:anchor="_Toc106630951" w:history="1">
             <w:r>
               <w:rPr>
                 <w:rStyle w:val="Hyperlink"/>
@@ -595,7 +597,7 @@
                 <w:noProof/>
                 <w:webHidden/>
               </w:rPr>
-              <w:instrText xml:space="preserve"> PAGEREF _Toc106630458 \h </w:instrText>
+              <w:instrText xml:space="preserve"> PAGEREF _Toc106630951 \h </w:instrText>
             </w:r>
             <w:r>
               <w:rPr>
@@ -638,7 +640,7 @@
               <w:lang w:val="en-US"/>
             </w:rPr>
           </w:pPr>
-          <w:hyperlink w:anchor="_Toc106630459" w:history="1">
+          <w:hyperlink w:anchor="_Toc106630952" w:history="1">
             <w:r>
               <w:rPr>
                 <w:rStyle w:val="Hyperlink"/>
@@ -666,7 +668,7 @@
                 <w:noProof/>
                 <w:webHidden/>
               </w:rPr>
-              <w:instrText xml:space="preserve"> PAGEREF _Toc106630459 \h </w:instrText>
+              <w:instrText xml:space="preserve"> PAGEREF _Toc106630952 \h </w:instrText>
             </w:r>
             <w:r>
               <w:rPr>
@@ -709,7 +711,7 @@
               <w:lang w:val="en-US"/>
             </w:rPr>
           </w:pPr>
-          <w:hyperlink w:anchor="_Toc106630460" w:history="1">
+          <w:hyperlink w:anchor="_Toc106630953" w:history="1">
             <w:r>
               <w:rPr>
                 <w:rStyle w:val="Hyperlink"/>
@@ -737,7 +739,7 @@
                 <w:noProof/>
                 <w:webHidden/>
               </w:rPr>
-              <w:instrText xml:space="preserve"> PAGEREF _Toc106630460 \h </w:instrText>
+              <w:instrText xml:space="preserve"> PAGEREF _Toc106630953 \h </w:instrText>
             </w:r>
             <w:r>
               <w:rPr>
@@ -780,7 +782,7 @@
               <w:lang w:val="en-US"/>
             </w:rPr>
           </w:pPr>
-          <w:hyperlink w:anchor="_Toc106630461" w:history="1">
+          <w:hyperlink w:anchor="_Toc106630954" w:history="1">
             <w:r>
               <w:rPr>
                 <w:rStyle w:val="Hyperlink"/>
@@ -808,7 +810,7 @@
                 <w:noProof/>
                 <w:webHidden/>
               </w:rPr>
-              <w:instrText xml:space="preserve"> PAGEREF _Toc106630461 \h </w:instrText>
+              <w:instrText xml:space="preserve"> PAGEREF _Toc106630954 \h </w:instrText>
             </w:r>
             <w:r>
               <w:rPr>
@@ -851,7 +853,7 @@
               <w:lang w:val="en-US"/>
             </w:rPr>
           </w:pPr>
-          <w:hyperlink w:anchor="_Toc106630462" w:history="1">
+          <w:hyperlink w:anchor="_Toc106630955" w:history="1">
             <w:r>
               <w:rPr>
                 <w:rStyle w:val="Hyperlink"/>
@@ -879,7 +881,7 @@
                 <w:noProof/>
                 <w:webHidden/>
               </w:rPr>
-              <w:instrText xml:space="preserve"> PAGEREF _Toc106630462 \h </w:instrText>
+              <w:instrText xml:space="preserve"> PAGEREF _Toc106630955 \h </w:instrText>
             </w:r>
             <w:r>
               <w:rPr>
@@ -922,7 +924,7 @@
               <w:lang w:val="en-US"/>
             </w:rPr>
           </w:pPr>
-          <w:hyperlink w:anchor="_Toc106630463" w:history="1">
+          <w:hyperlink w:anchor="_Toc106630956" w:history="1">
             <w:r>
               <w:rPr>
                 <w:rStyle w:val="Hyperlink"/>
@@ -950,7 +952,7 @@
                 <w:noProof/>
                 <w:webHidden/>
               </w:rPr>
-              <w:instrText xml:space="preserve"> PAGEREF _Toc106630463 \h </w:instrText>
+              <w:instrText xml:space="preserve"> PAGEREF _Toc106630956 \h </w:instrText>
             </w:r>
             <w:r>
               <w:rPr>
@@ -993,7 +995,7 @@
               <w:lang w:val="en-US"/>
             </w:rPr>
           </w:pPr>
-          <w:hyperlink w:anchor="_Toc106630464" w:history="1">
+          <w:hyperlink w:anchor="_Toc106630957" w:history="1">
             <w:r>
               <w:rPr>
                 <w:rStyle w:val="Hyperlink"/>
@@ -1021,7 +1023,7 @@
                 <w:noProof/>
                 <w:webHidden/>
               </w:rPr>
-              <w:instrText xml:space="preserve"> PAGEREF _Toc106630464 \h </w:instrText>
+              <w:instrText xml:space="preserve"> PAGEREF _Toc106630957 \h </w:instrText>
             </w:r>
             <w:r>
               <w:rPr>
@@ -1064,7 +1066,7 @@
               <w:lang w:val="en-US"/>
             </w:rPr>
           </w:pPr>
-          <w:hyperlink w:anchor="_Toc106630465" w:history="1">
+          <w:hyperlink w:anchor="_Toc106630958" w:history="1">
             <w:r>
               <w:rPr>
                 <w:rStyle w:val="Hyperlink"/>
@@ -1092,7 +1094,7 @@
                 <w:noProof/>
                 <w:webHidden/>
               </w:rPr>
-              <w:instrText xml:space="preserve"> PAGEREF _Toc106630465 \h </w:instrText>
+              <w:instrText xml:space="preserve"> PAGEREF _Toc106630958 \h </w:instrText>
             </w:r>
             <w:r>
               <w:rPr>
@@ -1135,7 +1137,7 @@
               <w:lang w:val="en-US"/>
             </w:rPr>
           </w:pPr>
-          <w:hyperlink w:anchor="_Toc106630466" w:history="1">
+          <w:hyperlink w:anchor="_Toc106630959" w:history="1">
             <w:r>
               <w:rPr>
                 <w:rStyle w:val="Hyperlink"/>
@@ -1163,7 +1165,7 @@
                 <w:noProof/>
                 <w:webHidden/>
               </w:rPr>
-              <w:instrText xml:space="preserve"> PAGEREF _Toc106630466 \h </w:instrText>
+              <w:instrText xml:space="preserve"> PAGEREF _Toc106630959 \h </w:instrText>
             </w:r>
             <w:r>
               <w:rPr>
@@ -1206,7 +1208,7 @@
               <w:lang w:val="en-US"/>
             </w:rPr>
           </w:pPr>
-          <w:hyperlink w:anchor="_Toc106630467" w:history="1">
+          <w:hyperlink w:anchor="_Toc106630960" w:history="1">
             <w:r>
               <w:rPr>
                 <w:rStyle w:val="Hyperlink"/>
@@ -1234,7 +1236,7 @@
                 <w:noProof/>
                 <w:webHidden/>
               </w:rPr>
-              <w:instrText xml:space="preserve"> PAGEREF _Toc106630467 \h </w:instrText>
+              <w:instrText xml:space="preserve"> PAGEREF _Toc106630960 \h </w:instrText>
             </w:r>
             <w:r>
               <w:rPr>
@@ -1277,7 +1279,7 @@
               <w:lang w:val="en-US"/>
             </w:rPr>
           </w:pPr>
-          <w:hyperlink w:anchor="_Toc106630468" w:history="1">
+          <w:hyperlink w:anchor="_Toc106630961" w:history="1">
             <w:r>
               <w:rPr>
                 <w:rStyle w:val="Hyperlink"/>
@@ -1305,7 +1307,7 @@
                 <w:noProof/>
                 <w:webHidden/>
               </w:rPr>
-              <w:instrText xml:space="preserve"> PAGEREF _Toc106630468 \h </w:instrText>
+              <w:instrText xml:space="preserve"> PAGEREF _Toc106630961 \h </w:instrText>
             </w:r>
             <w:r>
               <w:rPr>
@@ -1348,7 +1350,7 @@
               <w:lang w:val="en-US"/>
             </w:rPr>
           </w:pPr>
-          <w:hyperlink w:anchor="_Toc106630469" w:history="1">
+          <w:hyperlink w:anchor="_Toc106630962" w:history="1">
             <w:r>
               <w:rPr>
                 <w:rStyle w:val="Hyperlink"/>
@@ -1376,7 +1378,7 @@
                 <w:noProof/>
                 <w:webHidden/>
               </w:rPr>
-              <w:instrText xml:space="preserve"> PAGEREF _Toc106630469 \h </w:instrText>
+              <w:instrText xml:space="preserve"> PAGEREF _Toc106630962 \h </w:instrText>
             </w:r>
             <w:r>
               <w:rPr>
@@ -1419,7 +1421,7 @@
               <w:lang w:val="en-US"/>
             </w:rPr>
           </w:pPr>
-          <w:hyperlink w:anchor="_Toc106630470" w:history="1">
+          <w:hyperlink w:anchor="_Toc106630963" w:history="1">
             <w:r>
               <w:rPr>
                 <w:rStyle w:val="Hyperlink"/>
@@ -1447,7 +1449,7 @@
                 <w:noProof/>
                 <w:webHidden/>
               </w:rPr>
-              <w:instrText xml:space="preserve"> PAGEREF _Toc106630470 \h </w:instrText>
+              <w:instrText xml:space="preserve"> PAGEREF _Toc106630963 \h </w:instrText>
             </w:r>
             <w:r>
               <w:rPr>
@@ -1490,7 +1492,7 @@
               <w:lang w:val="en-US"/>
             </w:rPr>
           </w:pPr>
-          <w:hyperlink w:anchor="_Toc106630471" w:history="1">
+          <w:hyperlink w:anchor="_Toc106630964" w:history="1">
             <w:r>
               <w:rPr>
                 <w:rStyle w:val="Hyperlink"/>
@@ -1518,7 +1520,7 @@
                 <w:noProof/>
                 <w:webHidden/>
               </w:rPr>
-              <w:instrText xml:space="preserve"> PAGEREF _Toc106630471 \h </w:instrText>
+              <w:instrText xml:space="preserve"> PAGEREF _Toc106630964 \h </w:instrText>
             </w:r>
             <w:r>
               <w:rPr>
@@ -1561,7 +1563,7 @@
               <w:lang w:val="en-US"/>
             </w:rPr>
           </w:pPr>
-          <w:hyperlink w:anchor="_Toc106630472" w:history="1">
+          <w:hyperlink w:anchor="_Toc106630965" w:history="1">
             <w:r>
               <w:rPr>
                 <w:rStyle w:val="Hyperlink"/>
@@ -1589,7 +1591,7 @@
                 <w:noProof/>
                 <w:webHidden/>
               </w:rPr>
-              <w:instrText xml:space="preserve"> PAGEREF _Toc106630472 \h </w:instrText>
+              <w:instrText xml:space="preserve"> PAGEREF _Toc106630965 \h </w:instrText>
             </w:r>
             <w:r>
               <w:rPr>
@@ -1663,7 +1665,7 @@
           <w:rFonts w:ascii="CircularXX Light" w:hAnsi="CircularXX Light" w:cs="CircularXX Light"/>
         </w:rPr>
       </w:pPr>
-      <w:bookmarkStart w:id="0" w:name="_Toc106630453"/>
+      <w:bookmarkStart w:id="1" w:name="_Toc106630946"/>
       <w:r>
         <w:rPr>
           <w:rFonts w:ascii="CircularXX Light" w:hAnsi="CircularXX Light" w:cs="CircularXX Light"/>
@@ -1671,7 +1673,7 @@
         <w:lastRenderedPageBreak/>
         <w:t>Ziel von CodeSnipper</w:t>
       </w:r>
-      <w:bookmarkEnd w:id="0"/>
+      <w:bookmarkEnd w:id="1"/>
     </w:p>
     <w:p>
       <w:pPr>
@@ -1789,7 +1791,7 @@
           <w:rFonts w:ascii="CircularXX Light" w:hAnsi="CircularXX Light" w:cs="CircularXX Light"/>
         </w:rPr>
       </w:pPr>
-      <w:bookmarkStart w:id="1" w:name="_Toc106630454"/>
+      <w:bookmarkStart w:id="2" w:name="_Toc106630947"/>
       <w:r>
         <w:rPr>
           <w:rFonts w:ascii="CircularXX Light" w:hAnsi="CircularXX Light" w:cs="CircularXX Light"/>
@@ -1797,7 +1799,7 @@
         <w:lastRenderedPageBreak/>
         <w:t>Architektur</w:t>
       </w:r>
-      <w:bookmarkEnd w:id="1"/>
+      <w:bookmarkEnd w:id="2"/>
     </w:p>
     <w:p>
       <w:pPr>
@@ -1860,14 +1862,14 @@
           <w:rFonts w:ascii="CircularXX Light" w:hAnsi="CircularXX Light" w:cs="CircularXX Light"/>
         </w:rPr>
       </w:pPr>
-      <w:bookmarkStart w:id="2" w:name="_Toc106630455"/>
+      <w:bookmarkStart w:id="3" w:name="_Toc106630948"/>
       <w:r>
         <w:rPr>
           <w:rFonts w:ascii="CircularXX Light" w:hAnsi="CircularXX Light" w:cs="CircularXX Light"/>
         </w:rPr>
         <w:t>Allgemeines</w:t>
       </w:r>
-      <w:bookmarkEnd w:id="2"/>
+      <w:bookmarkEnd w:id="3"/>
     </w:p>
     <w:p>
       <w:pPr>
@@ -1993,14 +1995,14 @@
           <w:rFonts w:ascii="CircularXX Light" w:hAnsi="CircularXX Light" w:cs="CircularXX Light"/>
         </w:rPr>
       </w:pPr>
-      <w:bookmarkStart w:id="3" w:name="_Toc106630456"/>
+      <w:bookmarkStart w:id="4" w:name="_Toc106630949"/>
       <w:r>
         <w:rPr>
           <w:rFonts w:ascii="CircularXX Light" w:hAnsi="CircularXX Light" w:cs="CircularXX Light"/>
         </w:rPr>
         <w:t>4-Tier Architektur</w:t>
       </w:r>
-      <w:bookmarkEnd w:id="3"/>
+      <w:bookmarkEnd w:id="4"/>
     </w:p>
     <w:p>
       <w:pPr>
@@ -2127,7 +2129,7 @@
           <w:rFonts w:ascii="CircularXX Light" w:hAnsi="CircularXX Light" w:cs="CircularXX Light"/>
         </w:rPr>
       </w:pPr>
-      <w:bookmarkStart w:id="4" w:name="_Toc106630457"/>
+      <w:bookmarkStart w:id="5" w:name="_Toc106630950"/>
       <w:proofErr w:type="spellStart"/>
       <w:r>
         <w:rPr>
@@ -2142,7 +2144,7 @@
         </w:rPr>
         <w:t xml:space="preserve"> Layer</w:t>
       </w:r>
-      <w:bookmarkEnd w:id="4"/>
+      <w:bookmarkEnd w:id="5"/>
       <w:r>
         <w:rPr>
           <w:rFonts w:ascii="CircularXX Light" w:hAnsi="CircularXX Light" w:cs="CircularXX Light"/>
@@ -2220,7 +2222,7 @@
           <w:rFonts w:ascii="CircularXX Light" w:hAnsi="CircularXX Light" w:cs="CircularXX Light"/>
         </w:rPr>
       </w:pPr>
-      <w:bookmarkStart w:id="5" w:name="_Toc106630458"/>
+      <w:bookmarkStart w:id="6" w:name="_Toc106630951"/>
       <w:r>
         <w:rPr>
           <w:rFonts w:ascii="CircularXX Light" w:hAnsi="CircularXX Light" w:cs="CircularXX Light"/>
@@ -2228,7 +2230,7 @@
         <w:lastRenderedPageBreak/>
         <w:t>Business Layer</w:t>
       </w:r>
-      <w:bookmarkEnd w:id="5"/>
+      <w:bookmarkEnd w:id="6"/>
       <w:r>
         <w:rPr>
           <w:rFonts w:ascii="CircularXX Light" w:hAnsi="CircularXX Light" w:cs="CircularXX Light"/>
@@ -2277,14 +2279,14 @@
           <w:rFonts w:ascii="CircularXX Light" w:hAnsi="CircularXX Light" w:cs="CircularXX Light"/>
         </w:rPr>
       </w:pPr>
-      <w:bookmarkStart w:id="6" w:name="_Toc106630459"/>
+      <w:bookmarkStart w:id="7" w:name="_Toc106630952"/>
       <w:r>
         <w:rPr>
           <w:rFonts w:ascii="CircularXX Light" w:hAnsi="CircularXX Light" w:cs="CircularXX Light"/>
         </w:rPr>
         <w:t>Data Access Layer</w:t>
       </w:r>
-      <w:bookmarkEnd w:id="6"/>
+      <w:bookmarkEnd w:id="7"/>
       <w:r>
         <w:rPr>
           <w:rFonts w:ascii="CircularXX Light" w:hAnsi="CircularXX Light" w:cs="CircularXX Light"/>
@@ -2350,14 +2352,14 @@
           <w:rFonts w:ascii="CircularXX Light" w:hAnsi="CircularXX Light" w:cs="CircularXX Light"/>
         </w:rPr>
       </w:pPr>
-      <w:bookmarkStart w:id="7" w:name="_Toc106630460"/>
+      <w:bookmarkStart w:id="8" w:name="_Toc106630953"/>
       <w:r>
         <w:rPr>
           <w:rFonts w:ascii="CircularXX Light" w:hAnsi="CircularXX Light" w:cs="CircularXX Light"/>
         </w:rPr>
         <w:t>Data Layer</w:t>
       </w:r>
-      <w:bookmarkEnd w:id="7"/>
+      <w:bookmarkEnd w:id="8"/>
       <w:r>
         <w:rPr>
           <w:rFonts w:ascii="CircularXX Light" w:hAnsi="CircularXX Light" w:cs="CircularXX Light"/>
@@ -2405,14 +2407,14 @@
           <w:rFonts w:ascii="CircularXX Light" w:hAnsi="CircularXX Light" w:cs="CircularXX Light"/>
         </w:rPr>
       </w:pPr>
-      <w:bookmarkStart w:id="8" w:name="_Toc106630461"/>
+      <w:bookmarkStart w:id="9" w:name="_Toc106630954"/>
       <w:r>
         <w:rPr>
           <w:rFonts w:ascii="CircularXX Light" w:hAnsi="CircularXX Light" w:cs="CircularXX Light"/>
         </w:rPr>
         <w:t>Datenbank</w:t>
       </w:r>
-      <w:bookmarkEnd w:id="8"/>
+      <w:bookmarkEnd w:id="9"/>
     </w:p>
     <w:p/>
     <w:p>
@@ -2462,14 +2464,14 @@
           <w:rFonts w:ascii="CircularXX Light" w:hAnsi="CircularXX Light" w:cs="CircularXX Light"/>
         </w:rPr>
       </w:pPr>
-      <w:bookmarkStart w:id="9" w:name="_Toc106630462"/>
+      <w:bookmarkStart w:id="10" w:name="_Toc106630955"/>
       <w:r>
         <w:rPr>
           <w:rFonts w:ascii="CircularXX Light" w:hAnsi="CircularXX Light" w:cs="CircularXX Light"/>
         </w:rPr>
         <w:t>Sessions</w:t>
       </w:r>
-      <w:bookmarkEnd w:id="9"/>
+      <w:bookmarkEnd w:id="10"/>
     </w:p>
     <w:p/>
     <w:p>
@@ -2531,7 +2533,7 @@
           <w:rFonts w:ascii="CircularXX Light" w:hAnsi="CircularXX Light" w:cs="CircularXX Light"/>
         </w:rPr>
       </w:pPr>
-      <w:bookmarkStart w:id="10" w:name="_Toc106630463"/>
+      <w:bookmarkStart w:id="11" w:name="_Toc106630956"/>
       <w:r>
         <w:rPr>
           <w:rFonts w:ascii="CircularXX Light" w:hAnsi="CircularXX Light" w:cs="CircularXX Light"/>
@@ -2539,7 +2541,7 @@
         <w:lastRenderedPageBreak/>
         <w:t>SSL/TLS</w:t>
       </w:r>
-      <w:bookmarkEnd w:id="10"/>
+      <w:bookmarkEnd w:id="11"/>
     </w:p>
     <w:p/>
     <w:p>
@@ -2595,14 +2597,14 @@
           <w:rFonts w:ascii="CircularXX Light" w:hAnsi="CircularXX Light" w:cs="CircularXX Light"/>
         </w:rPr>
       </w:pPr>
-      <w:bookmarkStart w:id="11" w:name="_Toc106630464"/>
+      <w:bookmarkStart w:id="12" w:name="_Toc106630957"/>
       <w:r>
         <w:rPr>
           <w:rFonts w:ascii="CircularXX Light" w:hAnsi="CircularXX Light" w:cs="CircularXX Light"/>
         </w:rPr>
         <w:t>Arbeitsjournal</w:t>
       </w:r>
-      <w:bookmarkEnd w:id="11"/>
+      <w:bookmarkEnd w:id="12"/>
     </w:p>
     <w:p/>
     <w:p>
@@ -2650,9 +2652,9 @@
           <w:rFonts w:ascii="CircularXX Light" w:hAnsi="CircularXX Light" w:cs="CircularXX Light"/>
         </w:rPr>
       </w:pPr>
-      <w:bookmarkStart w:id="12" w:name="_Sicherheit"/>
-      <w:bookmarkStart w:id="13" w:name="_Toc106630465"/>
-      <w:bookmarkEnd w:id="12"/>
+      <w:bookmarkStart w:id="13" w:name="_Sicherheit"/>
+      <w:bookmarkStart w:id="14" w:name="_Toc106630958"/>
+      <w:bookmarkEnd w:id="13"/>
       <w:r>
         <w:rPr>
           <w:rFonts w:ascii="CircularXX Light" w:hAnsi="CircularXX Light" w:cs="CircularXX Light"/>
@@ -2666,8 +2668,8 @@
         </w:rPr>
         <w:t>t</w:t>
       </w:r>
-      <w:bookmarkStart w:id="14" w:name="_Toc106626431"/>
-      <w:bookmarkEnd w:id="13"/>
+      <w:bookmarkStart w:id="15" w:name="_Toc106626431"/>
+      <w:bookmarkEnd w:id="14"/>
     </w:p>
     <w:p>
       <w:pPr>
@@ -2682,7 +2684,7 @@
         </w:rPr>
         <w:br/>
       </w:r>
-      <w:bookmarkStart w:id="15" w:name="_Toc106630466"/>
+      <w:bookmarkStart w:id="16" w:name="_Toc106630959"/>
       <w:r>
         <w:rPr>
           <w:rStyle w:val="Heading2Char"/>
@@ -2690,8 +2692,8 @@
         </w:rPr>
         <w:t>SQL Injection</w:t>
       </w:r>
-      <w:bookmarkEnd w:id="14"/>
       <w:bookmarkEnd w:id="15"/>
+      <w:bookmarkEnd w:id="16"/>
     </w:p>
     <w:p/>
     <w:p>
@@ -2818,16 +2820,16 @@
           <w:rFonts w:ascii="CircularXX Light" w:hAnsi="CircularXX Light" w:cs="CircularXX Light"/>
         </w:rPr>
       </w:pPr>
-      <w:bookmarkStart w:id="16" w:name="_Toc106626432"/>
-      <w:bookmarkStart w:id="17" w:name="_Toc106630467"/>
+      <w:bookmarkStart w:id="17" w:name="_Toc106626432"/>
+      <w:bookmarkStart w:id="18" w:name="_Toc106630960"/>
       <w:r>
         <w:rPr>
           <w:rFonts w:ascii="CircularXX Light" w:hAnsi="CircularXX Light" w:cs="CircularXX Light"/>
         </w:rPr>
         <w:t>Cross Site Scripting</w:t>
       </w:r>
-      <w:bookmarkEnd w:id="16"/>
       <w:bookmarkEnd w:id="17"/>
+      <w:bookmarkEnd w:id="18"/>
     </w:p>
     <w:p/>
     <w:p>
@@ -2982,8 +2984,8 @@
           <w:rFonts w:ascii="CircularXX Light" w:hAnsi="CircularXX Light" w:cs="CircularXX Light"/>
         </w:rPr>
       </w:pPr>
-      <w:bookmarkStart w:id="18" w:name="_Toc106626433"/>
-      <w:bookmarkStart w:id="19" w:name="_Toc106630468"/>
+      <w:bookmarkStart w:id="19" w:name="_Toc106626433"/>
+      <w:bookmarkStart w:id="20" w:name="_Toc106630961"/>
       <w:r>
         <w:rPr>
           <w:rFonts w:ascii="CircularXX Light" w:hAnsi="CircularXX Light" w:cs="CircularXX Light"/>
@@ -2998,8 +3000,8 @@
         </w:rPr>
         <w:t>Traversal</w:t>
       </w:r>
-      <w:bookmarkEnd w:id="18"/>
       <w:bookmarkEnd w:id="19"/>
+      <w:bookmarkEnd w:id="20"/>
       <w:proofErr w:type="spellEnd"/>
     </w:p>
     <w:p/>
@@ -3055,8 +3057,8 @@
           <w:rFonts w:ascii="CircularXX Light" w:hAnsi="CircularXX Light" w:cs="CircularXX Light"/>
         </w:rPr>
       </w:pPr>
-      <w:bookmarkStart w:id="20" w:name="_Toc106626434"/>
-      <w:bookmarkStart w:id="21" w:name="_Toc106630469"/>
+      <w:bookmarkStart w:id="21" w:name="_Toc106626434"/>
+      <w:bookmarkStart w:id="22" w:name="_Toc106630962"/>
       <w:proofErr w:type="spellStart"/>
       <w:r>
         <w:rPr>
@@ -3078,8 +3080,8 @@
         </w:rPr>
         <w:t>DDoS</w:t>
       </w:r>
-      <w:bookmarkEnd w:id="20"/>
       <w:bookmarkEnd w:id="21"/>
+      <w:bookmarkEnd w:id="22"/>
       <w:proofErr w:type="spellEnd"/>
     </w:p>
     <w:p/>
@@ -3193,8 +3195,8 @@
           <w:rFonts w:ascii="CircularXX Light" w:hAnsi="CircularXX Light" w:cs="CircularXX Light"/>
         </w:rPr>
       </w:pPr>
-      <w:bookmarkStart w:id="22" w:name="_Toc106626435"/>
-      <w:bookmarkStart w:id="23" w:name="_Toc106630470"/>
+      <w:bookmarkStart w:id="23" w:name="_Toc106626435"/>
+      <w:bookmarkStart w:id="24" w:name="_Toc106630963"/>
       <w:r>
         <w:rPr>
           <w:rFonts w:ascii="CircularXX Light" w:hAnsi="CircularXX Light" w:cs="CircularXX Light"/>
@@ -3222,8 +3224,8 @@
         </w:rPr>
         <w:t>Middle</w:t>
       </w:r>
-      <w:bookmarkEnd w:id="22"/>
       <w:bookmarkEnd w:id="23"/>
+      <w:bookmarkEnd w:id="24"/>
       <w:proofErr w:type="spellEnd"/>
     </w:p>
     <w:p/>
@@ -3444,8 +3446,8 @@
           <w:rFonts w:ascii="CircularXX Light" w:hAnsi="CircularXX Light" w:cs="CircularXX Light"/>
         </w:rPr>
       </w:pPr>
-      <w:bookmarkStart w:id="24" w:name="_Toc106626436"/>
-      <w:bookmarkStart w:id="25" w:name="_Toc106630471"/>
+      <w:bookmarkStart w:id="25" w:name="_Toc106626436"/>
+      <w:bookmarkStart w:id="26" w:name="_Toc106630964"/>
       <w:r>
         <w:rPr>
           <w:rFonts w:ascii="CircularXX Light" w:hAnsi="CircularXX Light" w:cs="CircularXX Light"/>
@@ -3453,8 +3455,8 @@
         <w:lastRenderedPageBreak/>
         <w:t>Session Hijacking</w:t>
       </w:r>
-      <w:bookmarkEnd w:id="24"/>
       <w:bookmarkEnd w:id="25"/>
+      <w:bookmarkEnd w:id="26"/>
     </w:p>
     <w:p/>
     <w:p>
@@ -3511,8 +3513,8 @@
           <w:rFonts w:ascii="CircularXX Light" w:hAnsi="CircularXX Light" w:cs="CircularXX Light"/>
         </w:rPr>
       </w:pPr>
-      <w:bookmarkStart w:id="26" w:name="_Toc106626437"/>
-      <w:bookmarkStart w:id="27" w:name="_Toc106630472"/>
+      <w:bookmarkStart w:id="27" w:name="_Toc106626437"/>
+      <w:bookmarkStart w:id="28" w:name="_Toc106630965"/>
       <w:proofErr w:type="spellStart"/>
       <w:r>
         <w:rPr>
@@ -3527,8 +3529,8 @@
         </w:rPr>
         <w:t xml:space="preserve"> Engineering</w:t>
       </w:r>
-      <w:bookmarkEnd w:id="26"/>
       <w:bookmarkEnd w:id="27"/>
+      <w:bookmarkEnd w:id="28"/>
     </w:p>
     <w:p/>
     <w:p>
@@ -3592,8 +3594,6 @@
           <w:rFonts w:ascii="CircularXX Light" w:hAnsi="CircularXX Light" w:cs="CircularXX Light"/>
         </w:rPr>
       </w:pPr>
-      <w:bookmarkStart w:id="28" w:name="_GoBack"/>
-      <w:bookmarkEnd w:id="28"/>
     </w:p>
     <w:sectPr>
       <w:footerReference w:type="default" r:id="rId9"/>
@@ -3658,7 +3658,7 @@
         <w:noProof/>
         <w:lang w:val="de-DE"/>
       </w:rPr>
-      <w:t>9</w:t>
+      <w:t>4</w:t>
     </w:r>
     <w:r>
       <w:fldChar w:fldCharType="end"/>
@@ -5135,7 +5135,7 @@
 </file>
 
 <file path=customXml/itemProps1.xml><?xml version="1.0" encoding="utf-8"?>
-<ds:datastoreItem xmlns:ds="http://schemas.openxmlformats.org/officeDocument/2006/customXml" ds:itemID="{966664C9-700A-4ECD-8DF9-99CD0696826C}">
+<ds:datastoreItem xmlns:ds="http://schemas.openxmlformats.org/officeDocument/2006/customXml" ds:itemID="{CB7B36BA-22E9-468B-8820-E1002DF34C1D}">
   <ds:schemaRefs>
     <ds:schemaRef ds:uri="http://schemas.openxmlformats.org/officeDocument/2006/bibliography"/>
   </ds:schemaRefs>

</xml_diff>